<commit_message>
updated database erd and table
composite key done for cart consists of.
erd transaction single line. cart to order singe line. cart may have order when confirmed. order must have a cart.
</commit_message>
<xml_diff>
--- a/zERD-Table.docx
+++ b/zERD-Table.docx
@@ -1,6 +1,6 @@
 
 <file path=word/document.xml><?xml version="1.0" encoding="utf-8"?>
-<w:document xmlns:wpc="http://schemas.microsoft.com/office/word/2010/wordprocessingCanvas" xmlns:cx="http://schemas.microsoft.com/office/drawing/2014/chartex" xmlns:cx1="http://schemas.microsoft.com/office/drawing/2015/9/8/chartex" xmlns:cx2="http://schemas.microsoft.com/office/drawing/2015/10/21/chartex" xmlns:cx3="http://schemas.microsoft.com/office/drawing/2016/5/9/chartex" xmlns:cx4="http://schemas.microsoft.com/office/drawing/2016/5/10/chartex" xmlns:cx5="http://schemas.microsoft.com/office/drawing/2016/5/11/chartex" xmlns:cx6="http://schemas.microsoft.com/office/drawing/2016/5/12/chartex" xmlns:cx7="http://schemas.microsoft.com/office/drawing/2016/5/13/chartex" xmlns:cx8="http://schemas.microsoft.com/office/drawing/2016/5/14/chartex" xmlns:mc="http://schemas.openxmlformats.org/markup-compatibility/2006" xmlns:aink="http://schemas.microsoft.com/office/drawing/2016/ink" xmlns:am3d="http://schemas.microsoft.com/office/drawing/2017/model3d" xmlns:o="urn:schemas-microsoft-com:office:office" xmlns:oel="http://schemas.microsoft.com/office/2019/extlst" xmlns:r="http://schemas.openxmlformats.org/officeDocument/2006/relationships" xmlns:m="http://schemas.openxmlformats.org/officeDocument/2006/math" xmlns:v="urn:schemas-microsoft-com:vml" xmlns:wp14="http://schemas.microsoft.com/office/word/2010/wordprocessingDrawing" xmlns:wp="http://schemas.openxmlformats.org/drawingml/2006/wordprocessingDrawing" xmlns:w10="urn:schemas-microsoft-com:office:word" xmlns:w="http://schemas.openxmlformats.org/wordprocessingml/2006/main" xmlns:w14="http://schemas.microsoft.com/office/word/2010/wordml" xmlns:w15="http://schemas.microsoft.com/office/word/2012/wordml" xmlns:w16cex="http://schemas.microsoft.com/office/word/2018/wordml/cex" xmlns:w16cid="http://schemas.microsoft.com/office/word/2016/wordml/cid" xmlns:w16="http://schemas.microsoft.com/office/word/2018/wordml" xmlns:w16du="http://schemas.microsoft.com/office/word/2023/wordml/word16du" xmlns:w16sdtdh="http://schemas.microsoft.com/office/word/2020/wordml/sdtdatahash" xmlns:w16se="http://schemas.microsoft.com/office/word/2015/wordml/symex" xmlns:wpg="http://schemas.microsoft.com/office/word/2010/wordprocessingGroup" xmlns:wpi="http://schemas.microsoft.com/office/word/2010/wordprocessingInk" xmlns:wne="http://schemas.microsoft.com/office/word/2006/wordml" xmlns:wps="http://schemas.microsoft.com/office/word/2010/wordprocessingShape" mc:Ignorable="w14 w15 w16se w16cid w16 w16cex w16sdtdh w16du wp14">
+<w:document xmlns:wpc="http://schemas.microsoft.com/office/word/2010/wordprocessingCanvas" xmlns:cx="http://schemas.microsoft.com/office/drawing/2014/chartex" xmlns:cx1="http://schemas.microsoft.com/office/drawing/2015/9/8/chartex" xmlns:cx2="http://schemas.microsoft.com/office/drawing/2015/10/21/chartex" xmlns:cx3="http://schemas.microsoft.com/office/drawing/2016/5/9/chartex" xmlns:cx4="http://schemas.microsoft.com/office/drawing/2016/5/10/chartex" xmlns:cx5="http://schemas.microsoft.com/office/drawing/2016/5/11/chartex" xmlns:cx6="http://schemas.microsoft.com/office/drawing/2016/5/12/chartex" xmlns:cx7="http://schemas.microsoft.com/office/drawing/2016/5/13/chartex" xmlns:cx8="http://schemas.microsoft.com/office/drawing/2016/5/14/chartex" xmlns:mc="http://schemas.openxmlformats.org/markup-compatibility/2006" xmlns:aink="http://schemas.microsoft.com/office/drawing/2016/ink" xmlns:am3d="http://schemas.microsoft.com/office/drawing/2017/model3d" xmlns:o="urn:schemas-microsoft-com:office:office" xmlns:oel="http://schemas.microsoft.com/office/2019/extlst" xmlns:r="http://schemas.openxmlformats.org/officeDocument/2006/relationships" xmlns:m="http://schemas.openxmlformats.org/officeDocument/2006/math" xmlns:v="urn:schemas-microsoft-com:vml" xmlns:wp14="http://schemas.microsoft.com/office/word/2010/wordprocessingDrawing" xmlns:wp="http://schemas.openxmlformats.org/drawingml/2006/wordprocessingDrawing" xmlns:w10="urn:schemas-microsoft-com:office:word" xmlns:w="http://schemas.openxmlformats.org/wordprocessingml/2006/main" xmlns:w14="http://schemas.microsoft.com/office/word/2010/wordml" xmlns:w15="http://schemas.microsoft.com/office/word/2012/wordml" xmlns:w16cex="http://schemas.microsoft.com/office/word/2018/wordml/cex" xmlns:w16cid="http://schemas.microsoft.com/office/word/2016/wordml/cid" xmlns:w16="http://schemas.microsoft.com/office/word/2018/wordml" xmlns:w16sdtdh="http://schemas.microsoft.com/office/word/2020/wordml/sdtdatahash" xmlns:w16se="http://schemas.microsoft.com/office/word/2015/wordml/symex" xmlns:wpg="http://schemas.microsoft.com/office/word/2010/wordprocessingGroup" xmlns:wpi="http://schemas.microsoft.com/office/word/2010/wordprocessingInk" xmlns:wne="http://schemas.microsoft.com/office/word/2006/wordml" xmlns:wps="http://schemas.microsoft.com/office/word/2010/wordprocessingShape" mc:Ignorable="w14 w15 w16se w16cid w16 w16cex w16sdtdh wp14">
   <w:body>
     <w:p>
       <w:pPr>
@@ -176,17 +176,8 @@
           <w:sz w:val="24"/>
           <w:szCs w:val="24"/>
         </w:rPr>
-        <w:t xml:space="preserve"> Haque </w:t>
+        <w:t xml:space="preserve"> Haque Wrudro</w:t>
       </w:r>
-      <w:proofErr w:type="spellStart"/>
-      <w:r>
-        <w:rPr>
-          <w:sz w:val="24"/>
-          <w:szCs w:val="24"/>
-        </w:rPr>
-        <w:t>Wrudro</w:t>
-      </w:r>
-      <w:proofErr w:type="spellEnd"/>
       <w:r>
         <w:rPr>
           <w:sz w:val="24"/>
@@ -224,7 +215,23 @@
           <w:sz w:val="24"/>
           <w:szCs w:val="24"/>
         </w:rPr>
-        <w:t xml:space="preserve"> Alam Patwary</w:t>
+        <w:t xml:space="preserve"> </w:t>
+      </w:r>
+      <w:proofErr w:type="spellStart"/>
+      <w:r>
+        <w:rPr>
+          <w:sz w:val="24"/>
+          <w:szCs w:val="24"/>
+        </w:rPr>
+        <w:t>Alam</w:t>
+      </w:r>
+      <w:proofErr w:type="spellEnd"/>
+      <w:r>
+        <w:rPr>
+          <w:sz w:val="24"/>
+          <w:szCs w:val="24"/>
+        </w:rPr>
+        <w:t xml:space="preserve"> Patwary</w:t>
       </w:r>
       <w:r>
         <w:rPr>
@@ -321,7 +328,7 @@
               </wp:anchor>
             </w:drawing>
           </mc:Choice>
-          <mc:Fallback>
+          <mc:Fallback xmlns:w16du="http://schemas.microsoft.com/office/word/2023/wordml/word16du">
             <w:pict>
               <v:line w14:anchorId="28D7147E" id="Straight Connector 16" o:spid="_x0000_s1026" style="position:absolute;flip:x y;z-index:251902976;visibility:visible;mso-wrap-style:square;mso-width-percent:0;mso-height-percent:0;mso-wrap-distance-left:9pt;mso-wrap-distance-top:0;mso-wrap-distance-right:9pt;mso-wrap-distance-bottom:0;mso-position-horizontal:absolute;mso-position-horizontal-relative:margin;mso-position-vertical:absolute;mso-position-vertical-relative:text;mso-width-percent:0;mso-height-percent:0;mso-width-relative:margin;mso-height-relative:margin" from="459.4pt,-5.1pt" to="459.4pt,21.45pt" o:gfxdata="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" strokecolor="black [3200]" strokeweight="1.5pt">
                 <v:shadow on="t" color="black" opacity="24903f" origin=",.5" offset="0,.55556mm"/>
@@ -372,7 +379,7 @@
               </wp:anchor>
             </w:drawing>
           </mc:Choice>
-          <mc:Fallback>
+          <mc:Fallback xmlns:w16du="http://schemas.microsoft.com/office/word/2023/wordml/word16du">
             <w:pict>
               <v:shapetype w14:anchorId="5513C7B9" id="_x0000_t75" coordsize="21600,21600" o:spt="75" o:preferrelative="t" path="m@4@5l@4@11@9@11@9@5xe" filled="f" stroked="f">
                 <v:stroke joinstyle="miter"/>
@@ -463,7 +470,7 @@
               </wp:anchor>
             </w:drawing>
           </mc:Choice>
-          <mc:Fallback>
+          <mc:Fallback xmlns:w16du="http://schemas.microsoft.com/office/word/2023/wordml/word16du">
             <w:pict>
               <v:line w14:anchorId="57AB6204" id="Straight Connector 16" o:spid="_x0000_s1026" style="position:absolute;flip:x;z-index:251857920;visibility:visible;mso-wrap-style:square;mso-width-percent:0;mso-height-percent:0;mso-wrap-distance-left:9pt;mso-wrap-distance-top:0;mso-wrap-distance-right:9pt;mso-wrap-distance-bottom:0;mso-position-horizontal:absolute;mso-position-horizontal-relative:text;mso-position-vertical:absolute;mso-position-vertical-relative:text;mso-width-percent:0;mso-height-percent:0;mso-width-relative:margin;mso-height-relative:margin" from="398.85pt,4.15pt" to="399pt,21.65pt" o:gfxdata="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" strokecolor="black [3200]" strokeweight="1.5pt">
                 <v:shadow on="t" color="black" opacity="24903f" origin=",.5" offset="0,.55556mm"/>
@@ -513,7 +520,7 @@
               </wp:anchor>
             </w:drawing>
           </mc:Choice>
-          <mc:Fallback>
+          <mc:Fallback xmlns:w16du="http://schemas.microsoft.com/office/word/2023/wordml/word16du">
             <w:pict>
               <v:shape w14:anchorId="329ED08C" id="Ink 5" o:spid="_x0000_s1026" type="#_x0000_t75" style="position:absolute;margin-left:398.35pt;margin-top:3.7pt;width:108.1pt;height:1.05pt;z-index:251856896;visibility:visible;mso-wrap-style:square;mso-width-percent:0;mso-wrap-distance-left:9pt;mso-wrap-distance-top:0;mso-wrap-distance-right:9pt;mso-wrap-distance-bottom:0;mso-position-horizontal:absolute;mso-position-horizontal-relative:text;mso-position-vertical:absolute;mso-position-vertical-relative:text;mso-width-percent:0;mso-width-relative:margin" o:gfxdata="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">
                 <v:imagedata r:id="rId9" o:title=""/>
@@ -652,7 +659,7 @@
                     </wp:anchor>
                   </w:drawing>
                 </mc:Choice>
-                <mc:Fallback>
+                <mc:Fallback xmlns:w16du="http://schemas.microsoft.com/office/word/2023/wordml/word16du">
                   <w:pict>
                     <v:shapetype w14:anchorId="33C175F7" id="_x0000_t32" coordsize="21600,21600" o:spt="32" o:oned="t" path="m,l21600,21600e" filled="f">
                       <v:path arrowok="t" fillok="f" o:connecttype="none"/>
@@ -960,7 +967,7 @@
                     </wp:anchor>
                   </w:drawing>
                 </mc:Choice>
-                <mc:Fallback>
+                <mc:Fallback xmlns:w16du="http://schemas.microsoft.com/office/word/2023/wordml/word16du">
                   <w:pict>
                     <v:line w14:anchorId="477CAD27" id="Straight Connector 16" o:spid="_x0000_s1026" style="position:absolute;flip:x;z-index:251943936;visibility:visible;mso-wrap-style:square;mso-width-percent:0;mso-height-percent:0;mso-wrap-distance-left:9pt;mso-wrap-distance-top:0;mso-wrap-distance-right:9pt;mso-wrap-distance-bottom:0;mso-position-horizontal:absolute;mso-position-horizontal-relative:text;mso-position-vertical:absolute;mso-position-vertical-relative:text;mso-width-percent:0;mso-height-percent:0;mso-width-relative:margin;mso-height-relative:margin" from="19.35pt,23.8pt" to="19.45pt,32.2pt" o:gfxdata="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" strokecolor="black [3200]" strokeweight="1.5pt">
                       <v:shadow on="t" color="black" opacity="24903f" origin=",.5" offset="0,.55556mm"/>
@@ -1070,7 +1077,7 @@
                     </wp:anchor>
                   </w:drawing>
                 </mc:Choice>
-                <mc:Fallback>
+                <mc:Fallback xmlns:w16du="http://schemas.microsoft.com/office/word/2023/wordml/word16du">
                   <w:pict>
                     <v:line w14:anchorId="53BBF767" id="Straight Connector 16" o:spid="_x0000_s1026" style="position:absolute;flip:x y;z-index:251862016;visibility:visible;mso-wrap-style:square;mso-width-percent:0;mso-height-percent:0;mso-wrap-distance-left:9pt;mso-wrap-distance-top:0;mso-wrap-distance-right:9pt;mso-wrap-distance-bottom:0;mso-position-horizontal:absolute;mso-position-horizontal-relative:text;mso-position-vertical:absolute;mso-position-vertical-relative:text;mso-width-percent:0;mso-height-percent:0;mso-width-relative:margin;mso-height-relative:margin" from="12.75pt,23.85pt" to="12.75pt,50.4pt" o:gfxdata="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" strokecolor="black [3200]" strokeweight="1.5pt">
                       <v:shadow on="t" color="black" opacity="24903f" origin=",.5" offset="0,.55556mm"/>
@@ -1188,7 +1195,7 @@
                     </wp:anchor>
                   </w:drawing>
                 </mc:Choice>
-                <mc:Fallback>
+                <mc:Fallback xmlns:w16du="http://schemas.microsoft.com/office/word/2023/wordml/word16du">
                   <w:pict>
                     <v:shape w14:anchorId="21AE156C" id="Ink 5" o:spid="_x0000_s1026" type="#_x0000_t75" style="position:absolute;margin-left:-110.5pt;margin-top:31.7pt;width:243pt;height:1.05pt;z-index:251942912;visibility:visible;mso-wrap-style:square;mso-width-percent:0;mso-wrap-distance-left:9pt;mso-wrap-distance-top:0;mso-wrap-distance-right:9pt;mso-wrap-distance-bottom:0;mso-position-horizontal:absolute;mso-position-horizontal-relative:text;mso-position-vertical:absolute;mso-position-vertical-relative:text;mso-width-percent:0;mso-width-relative:margin" o:gfxdata="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">
                       <v:imagedata r:id="rId11" o:title=""/>
@@ -1293,7 +1300,7 @@
               </wp:anchor>
             </w:drawing>
           </mc:Choice>
-          <mc:Fallback>
+          <mc:Fallback xmlns:w16du="http://schemas.microsoft.com/office/word/2023/wordml/word16du">
             <w:pict>
               <v:shape w14:anchorId="47FE358F" id="Ink 5" o:spid="_x0000_s1026" type="#_x0000_t75" style="position:absolute;margin-left:27.05pt;margin-top:10.3pt;width:456.6pt;height:1.05pt;z-index:251828224;visibility:visible;mso-wrap-style:square;mso-wrap-distance-left:9pt;mso-wrap-distance-top:0;mso-wrap-distance-right:9pt;mso-wrap-distance-bottom:0;mso-position-horizontal:absolute;mso-position-horizontal-relative:text;mso-position-vertical:absolute;mso-position-vertical-relative:text" o:gfxdata="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">
                 <v:imagedata r:id="rId13" o:title=""/>
@@ -1351,7 +1358,7 @@
               </wp:anchor>
             </w:drawing>
           </mc:Choice>
-          <mc:Fallback>
+          <mc:Fallback xmlns:w16du="http://schemas.microsoft.com/office/word/2023/wordml/word16du">
             <w:pict>
               <v:shape w14:anchorId="5B3CBFC1" id="Ink 5" o:spid="_x0000_s1026" type="#_x0000_t75" style="position:absolute;margin-left:120.3pt;margin-top:7.6pt;width:177.65pt;height:1.05pt;z-index:251863040;visibility:visible;mso-wrap-style:square;mso-width-percent:0;mso-wrap-distance-left:9pt;mso-wrap-distance-top:0;mso-wrap-distance-right:9pt;mso-wrap-distance-bottom:0;mso-position-horizontal:absolute;mso-position-horizontal-relative:text;mso-position-vertical:absolute;mso-position-vertical-relative:text;mso-width-percent:0;mso-width-relative:margin" o:gfxdata="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">
                 <v:imagedata r:id="rId15" o:title=""/>
@@ -1419,7 +1426,7 @@
               </wp:anchor>
             </w:drawing>
           </mc:Choice>
-          <mc:Fallback>
+          <mc:Fallback xmlns:w16du="http://schemas.microsoft.com/office/word/2023/wordml/word16du">
             <w:pict>
               <v:shape w14:anchorId="2C427529" id="Straight Arrow Connector 21" o:spid="_x0000_s1026" type="#_x0000_t32" style="position:absolute;margin-left:120.8pt;margin-top:8.1pt;width:0;height:18.8pt;z-index:251864064;visibility:visible;mso-wrap-style:square;mso-wrap-distance-left:9pt;mso-wrap-distance-top:0;mso-wrap-distance-right:9pt;mso-wrap-distance-bottom:0;mso-position-horizontal:absolute;mso-position-horizontal-relative:text;mso-position-vertical:absolute;mso-position-vertical-relative:text" o:gfxdata="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" strokecolor="black [3200]" strokeweight="1.5pt">
                 <v:stroke endarrow="block"/>
@@ -1470,7 +1477,7 @@
               </wp:anchor>
             </w:drawing>
           </mc:Choice>
-          <mc:Fallback>
+          <mc:Fallback xmlns:w16du="http://schemas.microsoft.com/office/word/2023/wordml/word16du">
             <w:pict>
               <v:shape w14:anchorId="6BD1006E" id="Ink 7" o:spid="_x0000_s1026" type="#_x0000_t75" style="position:absolute;margin-left:234.65pt;margin-top:-3.6pt;width:1.05pt;height:24.1pt;z-index:251830272;visibility:visible;mso-wrap-style:square;mso-height-percent:0;mso-wrap-distance-left:9pt;mso-wrap-distance-top:0;mso-wrap-distance-right:9pt;mso-wrap-distance-bottom:0;mso-position-horizontal:absolute;mso-position-horizontal-relative:text;mso-position-vertical:absolute;mso-position-vertical-relative:text;mso-height-percent:0;mso-height-relative:margin" o:gfxdata="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">
                 <v:imagedata r:id="rId17" o:title=""/>
@@ -1604,7 +1611,7 @@
                     </wp:anchor>
                   </w:drawing>
                 </mc:Choice>
-                <mc:Fallback>
+                <mc:Fallback xmlns:w16du="http://schemas.microsoft.com/office/word/2023/wordml/word16du">
                   <w:pict>
                     <v:shape w14:anchorId="351F6F4C" id="Straight Arrow Connector 15" o:spid="_x0000_s1026" type="#_x0000_t32" style="position:absolute;margin-left:31.2pt;margin-top:5.1pt;width:.6pt;height:20.55pt;flip:x y;z-index:251858944;visibility:visible;mso-wrap-style:square;mso-width-percent:0;mso-height-percent:0;mso-wrap-distance-left:9pt;mso-wrap-distance-top:0;mso-wrap-distance-right:9pt;mso-wrap-distance-bottom:0;mso-position-horizontal:absolute;mso-position-horizontal-relative:text;mso-position-vertical:absolute;mso-position-vertical-relative:text;mso-width-percent:0;mso-height-percent:0;mso-width-relative:margin;mso-height-relative:margin" o:gfxdata="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" strokecolor="black [3200]" strokeweight="1.5pt">
                       <v:stroke endarrow="block"/>
@@ -1748,7 +1755,7 @@
                     </wp:anchor>
                   </w:drawing>
                 </mc:Choice>
-                <mc:Fallback>
+                <mc:Fallback xmlns:w16du="http://schemas.microsoft.com/office/word/2023/wordml/word16du">
                   <w:pict>
                     <v:line w14:anchorId="6C9282FD" id="Straight Connector 16" o:spid="_x0000_s1026" style="position:absolute;z-index:251848704;visibility:visible;mso-wrap-style:square;mso-wrap-distance-left:9pt;mso-wrap-distance-top:0;mso-wrap-distance-right:9pt;mso-wrap-distance-bottom:0;mso-position-horizontal:absolute;mso-position-horizontal-relative:text;mso-position-vertical:absolute;mso-position-vertical-relative:text" from="39.9pt,12.85pt" to="39.9pt,20.65pt" o:gfxdata="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" strokecolor="black [3200]" strokeweight="1.5pt">
                       <v:shadow on="t" color="black" opacity="24903f" origin=",.5" offset="0,.55556mm"/>
@@ -1840,7 +1847,7 @@
               </wp:anchor>
             </w:drawing>
           </mc:Choice>
-          <mc:Fallback>
+          <mc:Fallback xmlns:w16du="http://schemas.microsoft.com/office/word/2023/wordml/word16du">
             <w:pict>
               <v:line w14:anchorId="3840C063" id="Straight Connector 16" o:spid="_x0000_s1026" style="position:absolute;flip:x y;z-index:251860992;visibility:visible;mso-wrap-style:square;mso-width-percent:0;mso-height-percent:0;mso-wrap-distance-left:9pt;mso-wrap-distance-top:0;mso-wrap-distance-right:9pt;mso-wrap-distance-bottom:0;mso-position-horizontal:absolute;mso-position-horizontal-relative:text;mso-position-vertical:absolute;mso-position-vertical-relative:text;mso-width-percent:0;mso-height-percent:0;mso-width-relative:margin;mso-height-relative:margin" from="388.3pt,7.75pt" to="388.3pt,34.3pt" o:gfxdata="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" strokecolor="black [3200]" strokeweight="1.5pt">
                 <v:shadow on="t" color="black" opacity="24903f" origin=",.5" offset="0,.55556mm"/>
@@ -1890,7 +1897,7 @@
               </wp:anchor>
             </w:drawing>
           </mc:Choice>
-          <mc:Fallback>
+          <mc:Fallback xmlns:w16du="http://schemas.microsoft.com/office/word/2023/wordml/word16du">
             <w:pict>
               <v:shape w14:anchorId="3B8CEE64" id="Ink 5" o:spid="_x0000_s1026" type="#_x0000_t75" style="position:absolute;margin-left:37.05pt;margin-top:8.05pt;width:352.1pt;height:0;z-index:251859968;visibility:visible;mso-wrap-style:square;mso-width-percent:0;mso-wrap-distance-left:9pt;mso-wrap-distance-top:0;mso-wrap-distance-right:9pt;mso-wrap-distance-bottom:0;mso-position-horizontal:absolute;mso-position-horizontal-relative:text;mso-position-vertical:absolute;mso-position-vertical-relative:text;mso-width-percent:0;mso-width-relative:margin" o:gfxdata="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">
                 <v:imagedata r:id="rId19" o:title=""/>
@@ -1940,7 +1947,7 @@
               </wp:anchor>
             </w:drawing>
           </mc:Choice>
-          <mc:Fallback>
+          <mc:Fallback xmlns:w16du="http://schemas.microsoft.com/office/word/2023/wordml/word16du">
             <w:pict>
               <v:shape w14:anchorId="5E89667E" id="Ink 12" o:spid="_x0000_s1026" type="#_x0000_t75" style="position:absolute;margin-left:505.45pt;margin-top:-93.75pt;width:1.05pt;height:212pt;z-index:251855872;visibility:visible;mso-wrap-style:square;mso-height-percent:0;mso-wrap-distance-left:9pt;mso-wrap-distance-top:0;mso-wrap-distance-right:9pt;mso-wrap-distance-bottom:0;mso-position-horizontal:absolute;mso-position-horizontal-relative:text;mso-position-vertical:absolute;mso-position-vertical-relative:text;mso-height-percent:0;mso-height-relative:margin" o:gfxdata="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">
                 <v:imagedata r:id="rId21" o:title=""/>
@@ -1990,7 +1997,7 @@
               </wp:anchor>
             </w:drawing>
           </mc:Choice>
-          <mc:Fallback>
+          <mc:Fallback xmlns:w16du="http://schemas.microsoft.com/office/word/2023/wordml/word16du">
             <w:pict>
               <v:shape w14:anchorId="13369D79" id="Ink 5" o:spid="_x0000_s1026" type="#_x0000_t75" style="position:absolute;margin-left:356.85pt;margin-top:2.8pt;width:140.3pt;height:1.05pt;z-index:251847680;visibility:visible;mso-wrap-style:square;mso-width-percent:0;mso-wrap-distance-left:9pt;mso-wrap-distance-top:0;mso-wrap-distance-right:9pt;mso-wrap-distance-bottom:0;mso-position-horizontal:absolute;mso-position-horizontal-relative:text;mso-position-vertical:absolute;mso-position-vertical-relative:text;mso-width-percent:0;mso-width-relative:margin" o:gfxdata="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">
                 <v:imagedata r:id="rId23" o:title=""/>
@@ -2064,7 +2071,7 @@
               </wp:anchor>
             </w:drawing>
           </mc:Choice>
-          <mc:Fallback>
+          <mc:Fallback xmlns:w16du="http://schemas.microsoft.com/office/word/2023/wordml/word16du">
             <w:pict>
               <v:line w14:anchorId="1169824B" id="Straight Connector 16" o:spid="_x0000_s1026" style="position:absolute;z-index:251843584;visibility:visible;mso-wrap-style:square;mso-wrap-distance-left:9pt;mso-wrap-distance-top:0;mso-wrap-distance-right:9pt;mso-wrap-distance-bottom:0;mso-position-horizontal:absolute;mso-position-horizontal-relative:text;mso-position-vertical:absolute;mso-position-vertical-relative:text" from="301.8pt,8.25pt" to="301.8pt,16.05pt" o:gfxdata="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" strokecolor="black [3200]" strokeweight="1.5pt">
                 <v:shadow on="t" color="black" opacity="24903f" origin=",.5" offset="0,.55556mm"/>
@@ -2111,7 +2118,7 @@
               </wp:anchor>
             </w:drawing>
           </mc:Choice>
-          <mc:Fallback>
+          <mc:Fallback xmlns:w16du="http://schemas.microsoft.com/office/word/2023/wordml/word16du">
             <w:pict>
               <v:shape w14:anchorId="0AE23AEC" id="Ink 6" o:spid="_x0000_s1026" type="#_x0000_t75" style="position:absolute;margin-left:301.05pt;margin-top:7.9pt;width:183.3pt;height:1.05pt;z-index:251829248;visibility:visible;mso-wrap-style:square;mso-wrap-distance-left:9pt;mso-wrap-distance-top:0;mso-wrap-distance-right:9pt;mso-wrap-distance-bottom:0;mso-position-horizontal:absolute;mso-position-horizontal-relative:text;mso-position-vertical:absolute;mso-position-vertical-relative:text" o:gfxdata="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">
                 <v:imagedata r:id="rId25" o:title=""/>
@@ -2248,7 +2255,7 @@
                     </wp:anchor>
                   </w:drawing>
                 </mc:Choice>
-                <mc:Fallback>
+                <mc:Fallback xmlns:w16du="http://schemas.microsoft.com/office/word/2023/wordml/word16du">
                   <w:pict>
                     <v:shape w14:anchorId="2502BEEB" id="Straight Arrow Connector 15" o:spid="_x0000_s1026" type="#_x0000_t32" style="position:absolute;margin-left:34.45pt;margin-top:14.5pt;width:.6pt;height:20.55pt;flip:x y;z-index:251850752;visibility:visible;mso-wrap-style:square;mso-width-percent:0;mso-height-percent:0;mso-wrap-distance-left:9pt;mso-wrap-distance-top:0;mso-wrap-distance-right:9pt;mso-wrap-distance-bottom:0;mso-position-horizontal:absolute;mso-position-horizontal-relative:text;mso-position-vertical:absolute;mso-position-vertical-relative:text;mso-width-percent:0;mso-height-percent:0;mso-width-relative:margin;mso-height-relative:margin" o:gfxdata="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" strokecolor="black [3200]" strokeweight="1.5pt">
                       <v:stroke endarrow="block"/>
@@ -2597,7 +2604,7 @@
                     </wp:anchor>
                   </w:drawing>
                 </mc:Choice>
-                <mc:Fallback>
+                <mc:Fallback xmlns:w16du="http://schemas.microsoft.com/office/word/2023/wordml/word16du">
                   <w:pict>
                     <v:line w14:anchorId="2D37D477" id="Straight Connector 17" o:spid="_x0000_s1026" style="position:absolute;flip:y;z-index:251910144;visibility:visible;mso-wrap-style:square;mso-width-percent:0;mso-height-percent:0;mso-wrap-distance-left:9pt;mso-wrap-distance-top:0;mso-wrap-distance-right:9pt;mso-wrap-distance-bottom:0;mso-position-horizontal:absolute;mso-position-horizontal-relative:text;mso-position-vertical:absolute;mso-position-vertical-relative:text;mso-width-percent:0;mso-height-percent:0;mso-width-relative:margin;mso-height-relative:margin" from="14.8pt,18.2pt" to="14.95pt,40.1pt" o:gfxdata="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" strokecolor="black [3200]" strokeweight="1.5pt">
                       <v:shadow on="t" color="black" opacity="24903f" origin=",.5" offset="0,.55556mm"/>
@@ -2664,7 +2671,7 @@
               </wp:anchor>
             </w:drawing>
           </mc:Choice>
-          <mc:Fallback>
+          <mc:Fallback xmlns:w16du="http://schemas.microsoft.com/office/word/2023/wordml/word16du">
             <w:pict>
               <v:shape w14:anchorId="34DCDFCE" id="Ink 5" o:spid="_x0000_s1026" type="#_x0000_t75" style="position:absolute;margin-left:-25.85pt;margin-top:10.55pt;width:456.6pt;height:1.05pt;z-index:251907072;visibility:visible;mso-wrap-style:square;mso-wrap-distance-left:9pt;mso-wrap-distance-top:0;mso-wrap-distance-right:9pt;mso-wrap-distance-bottom:0;mso-position-horizontal:absolute;mso-position-horizontal-relative:text;mso-position-vertical:absolute;mso-position-vertical-relative:text" o:gfxdata="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">
                 <v:imagedata r:id="rId13" o:title=""/>
@@ -2711,7 +2718,7 @@
               </wp:anchor>
             </w:drawing>
           </mc:Choice>
-          <mc:Fallback>
+          <mc:Fallback xmlns:w16du="http://schemas.microsoft.com/office/word/2023/wordml/word16du">
             <w:pict>
               <v:shape w14:anchorId="6C0D10C4" id="Ink 5" o:spid="_x0000_s1026" type="#_x0000_t75" style="position:absolute;margin-left:39.95pt;margin-top:5.4pt;width:456.6pt;height:1.05pt;z-index:251844608;visibility:visible;mso-wrap-style:square;mso-wrap-distance-left:9pt;mso-wrap-distance-top:0;mso-wrap-distance-right:9pt;mso-wrap-distance-bottom:0;mso-position-horizontal:absolute;mso-position-horizontal-relative:text;mso-position-vertical:absolute;mso-position-vertical-relative:text" o:gfxdata="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">
                 <v:imagedata r:id="rId13" o:title=""/>
@@ -2791,7 +2798,7 @@
               </wp:anchor>
             </w:drawing>
           </mc:Choice>
-          <mc:Fallback>
+          <mc:Fallback xmlns:w16du="http://schemas.microsoft.com/office/word/2023/wordml/word16du">
             <w:pict>
               <v:line w14:anchorId="54283CD1" id="Straight Connector 16" o:spid="_x0000_s1026" style="position:absolute;flip:x y;z-index:251868160;visibility:visible;mso-wrap-style:square;mso-width-percent:0;mso-height-percent:0;mso-wrap-distance-left:9pt;mso-wrap-distance-top:0;mso-wrap-distance-right:9pt;mso-wrap-distance-bottom:0;mso-position-horizontal:absolute;mso-position-horizontal-relative:text;mso-position-vertical:absolute;mso-position-vertical-relative:text;mso-width-percent:0;mso-height-percent:0;mso-width-relative:margin;mso-height-relative:margin" from="424.05pt,25.4pt" to="424.05pt,53.2pt" o:gfxdata="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" strokecolor="black [3200]" strokeweight="1.5pt">
                 <v:shadow on="t" color="black" opacity="24903f" origin=",.5" offset="0,.55556mm"/>
@@ -2857,7 +2864,7 @@
               </wp:anchor>
             </w:drawing>
           </mc:Choice>
-          <mc:Fallback>
+          <mc:Fallback xmlns:w16du="http://schemas.microsoft.com/office/word/2023/wordml/word16du">
             <w:pict>
               <v:line w14:anchorId="17A29E2F" id="Straight Connector 16" o:spid="_x0000_s1026" style="position:absolute;z-index:251839488;visibility:visible;mso-wrap-style:square;mso-wrap-distance-left:9pt;mso-wrap-distance-top:0;mso-wrap-distance-right:9pt;mso-wrap-distance-bottom:0;mso-position-horizontal:absolute;mso-position-horizontal-relative:text;mso-position-vertical:absolute;mso-position-vertical-relative:text" from="251pt,10.15pt" to="251pt,17.95pt" o:gfxdata="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" strokecolor="black [3200]" strokeweight="1.5pt">
                 <v:shadow on="t" color="black" opacity="24903f" origin=",.5" offset="0,.55556mm"/>
@@ -2907,7 +2914,7 @@
               </wp:anchor>
             </w:drawing>
           </mc:Choice>
-          <mc:Fallback>
+          <mc:Fallback xmlns:w16du="http://schemas.microsoft.com/office/word/2023/wordml/word16du">
             <w:pict>
               <v:shape w14:anchorId="098F638E" id="Ink 8" o:spid="_x0000_s1026" type="#_x0000_t75" style="position:absolute;margin-left:250.5pt;margin-top:9.65pt;width:233.35pt;height:1.05pt;z-index:251831296;visibility:visible;mso-wrap-style:square;mso-width-percent:0;mso-wrap-distance-left:9pt;mso-wrap-distance-top:0;mso-wrap-distance-right:9pt;mso-wrap-distance-bottom:0;mso-position-horizontal:absolute;mso-position-horizontal-relative:text;mso-position-vertical:absolute;mso-position-vertical-relative:text;mso-width-percent:0;mso-width-relative:margin" o:gfxdata="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">
                 <v:imagedata r:id="rId29" o:title=""/>
@@ -2954,7 +2961,7 @@
               </wp:anchor>
             </w:drawing>
           </mc:Choice>
-          <mc:Fallback>
+          <mc:Fallback xmlns:w16du="http://schemas.microsoft.com/office/word/2023/wordml/word16du">
             <w:pict>
               <v:shape w14:anchorId="0CFFE586" id="Ink 12" o:spid="_x0000_s1026" type="#_x0000_t75" style="position:absolute;margin-left:482.95pt;margin-top:-114.5pt;width:1.05pt;height:250pt;z-index:251835392;visibility:visible;mso-wrap-style:square;mso-wrap-distance-left:9pt;mso-wrap-distance-top:0;mso-wrap-distance-right:9pt;mso-wrap-distance-bottom:0;mso-position-horizontal:absolute;mso-position-horizontal-relative:text;mso-position-vertical:absolute;mso-position-vertical-relative:text" o:gfxdata="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">
                 <v:imagedata r:id="rId31" o:title=""/>
@@ -3082,7 +3089,7 @@
                     </wp:anchor>
                   </w:drawing>
                 </mc:Choice>
-                <mc:Fallback>
+                <mc:Fallback xmlns:w16du="http://schemas.microsoft.com/office/word/2023/wordml/word16du">
                   <w:pict>
                     <v:shape w14:anchorId="4CAA50FE" id="Straight Arrow Connector 20" o:spid="_x0000_s1026" type="#_x0000_t32" style="position:absolute;margin-left:43.55pt;margin-top:4.95pt;width:0;height:18.1pt;flip:y;z-index:251853824;visibility:visible;mso-wrap-style:square;mso-wrap-distance-left:9pt;mso-wrap-distance-top:0;mso-wrap-distance-right:9pt;mso-wrap-distance-bottom:0;mso-position-horizontal:absolute;mso-position-horizontal-relative:text;mso-position-vertical:absolute;mso-position-vertical-relative:text" o:gfxdata="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" strokecolor="black [3200]" strokeweight="1.5pt">
                       <v:stroke endarrow="block"/>
@@ -3268,7 +3275,7 @@
                     </wp:anchor>
                   </w:drawing>
                 </mc:Choice>
-                <mc:Fallback>
+                <mc:Fallback xmlns:w16du="http://schemas.microsoft.com/office/word/2023/wordml/word16du">
                   <w:pict>
                     <v:line w14:anchorId="53A55169" id="Straight Connector 17" o:spid="_x0000_s1026" style="position:absolute;flip:x;z-index:251894784;visibility:visible;mso-wrap-style:square;mso-width-percent:0;mso-height-percent:0;mso-wrap-distance-left:9pt;mso-wrap-distance-top:0;mso-wrap-distance-right:9pt;mso-wrap-distance-bottom:0;mso-position-horizontal:absolute;mso-position-horizontal-relative:text;mso-position-vertical:absolute;mso-position-vertical-relative:text;mso-width-percent:0;mso-height-percent:0;mso-width-relative:margin;mso-height-relative:margin" from="68.55pt,5.55pt" to="68.55pt,28.2pt" o:gfxdata="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" strokecolor="black [3200]" strokeweight="1.5pt">
                       <v:shadow on="t" color="black" opacity="24903f" origin=",.5" offset="0,.55556mm"/>
@@ -3398,7 +3405,7 @@
               </wp:anchor>
             </w:drawing>
           </mc:Choice>
-          <mc:Fallback>
+          <mc:Fallback xmlns:w16du="http://schemas.microsoft.com/office/word/2023/wordml/word16du">
             <w:pict>
               <v:line w14:anchorId="7606CD4B" id="Straight Connector 23" o:spid="_x0000_s1026" style="position:absolute;flip:x;z-index:251882496;visibility:visible;mso-wrap-style:square;mso-width-percent:0;mso-height-percent:0;mso-wrap-distance-left:9pt;mso-wrap-distance-top:0;mso-wrap-distance-right:9pt;mso-wrap-distance-bottom:0;mso-position-horizontal:absolute;mso-position-horizontal-relative:text;mso-position-vertical:absolute;mso-position-vertical-relative:text;mso-width-percent:0;mso-height-percent:0;mso-width-relative:margin;mso-height-relative:margin" from="511.95pt,16.35pt" to="513.3pt,183.85pt" o:gfxdata="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" strokecolor="black [3200]" strokeweight="1pt">
                 <v:shadow on="t" color="black" opacity="24903f" origin=",.5" offset="0,.55556mm"/>
@@ -3448,7 +3455,7 @@
               </wp:anchor>
             </w:drawing>
           </mc:Choice>
-          <mc:Fallback>
+          <mc:Fallback xmlns:w16du="http://schemas.microsoft.com/office/word/2023/wordml/word16du">
             <w:pict>
               <v:shape w14:anchorId="77936343" id="Ink 12" o:spid="_x0000_s1026" type="#_x0000_t75" style="position:absolute;margin-left:-18.8pt;margin-top:-213.75pt;width:1.05pt;height:455.4pt;z-index:251900928;visibility:visible;mso-wrap-style:square;mso-height-percent:0;mso-wrap-distance-left:9pt;mso-wrap-distance-top:0;mso-wrap-distance-right:9pt;mso-wrap-distance-bottom:0;mso-position-horizontal:absolute;mso-position-horizontal-relative:text;mso-position-vertical:absolute;mso-position-vertical-relative:text;mso-height-percent:0;mso-height-relative:margin" o:gfxdata="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">
                 <v:imagedata r:id="rId33" o:title=""/>
@@ -3498,7 +3505,7 @@
               </wp:anchor>
             </w:drawing>
           </mc:Choice>
-          <mc:Fallback>
+          <mc:Fallback xmlns:w16du="http://schemas.microsoft.com/office/word/2023/wordml/word16du">
             <w:pict>
               <v:shape w14:anchorId="58FBF518" id="Ink 5" o:spid="_x0000_s1026" type="#_x0000_t75" style="position:absolute;margin-left:-12.3pt;margin-top:10.5pt;width:366.9pt;height:1.05pt;z-index:251893760;visibility:visible;mso-wrap-style:square;mso-width-percent:0;mso-wrap-distance-left:9pt;mso-wrap-distance-top:0;mso-wrap-distance-right:9pt;mso-wrap-distance-bottom:0;mso-position-horizontal:absolute;mso-position-horizontal-relative:text;mso-position-vertical:absolute;mso-position-vertical-relative:text;mso-width-percent:0;mso-width-relative:margin" o:gfxdata="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">
                 <v:imagedata r:id="rId35" o:title=""/>
@@ -3548,7 +3555,7 @@
               </wp:anchor>
             </w:drawing>
           </mc:Choice>
-          <mc:Fallback>
+          <mc:Fallback xmlns:w16du="http://schemas.microsoft.com/office/word/2023/wordml/word16du">
             <w:pict>
               <v:shape w14:anchorId="323539A5" id="Ink 5" o:spid="_x0000_s1026" type="#_x0000_t75" style="position:absolute;margin-left:48.75pt;margin-top:5.8pt;width:457.75pt;height:1.05pt;z-index:251854848;visibility:visible;mso-wrap-style:square;mso-width-percent:0;mso-wrap-distance-left:9pt;mso-wrap-distance-top:0;mso-wrap-distance-right:9pt;mso-wrap-distance-bottom:0;mso-position-horizontal:absolute;mso-position-horizontal-relative:text;mso-position-vertical:absolute;mso-position-vertical-relative:text;mso-width-percent:0;mso-width-relative:margin" o:gfxdata="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">
                 <v:imagedata r:id="rId37" o:title=""/>
@@ -3628,7 +3635,7 @@
               </wp:anchor>
             </w:drawing>
           </mc:Choice>
-          <mc:Fallback>
+          <mc:Fallback xmlns:w16du="http://schemas.microsoft.com/office/word/2023/wordml/word16du">
             <w:pict>
               <v:line w14:anchorId="01899C9A" id="Straight Connector 17" o:spid="_x0000_s1026" style="position:absolute;flip:x;z-index:251892736;visibility:visible;mso-wrap-style:square;mso-width-percent:0;mso-height-percent:0;mso-wrap-distance-left:9pt;mso-wrap-distance-top:0;mso-wrap-distance-right:9pt;mso-wrap-distance-bottom:0;mso-position-horizontal:absolute;mso-position-horizontal-relative:text;mso-position-vertical:absolute;mso-position-vertical-relative:text;mso-width-percent:0;mso-height-percent:0;mso-width-relative:margin;mso-height-relative:margin" from="366.45pt,33.4pt" to="366.45pt,56.1pt" o:gfxdata="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" strokecolor="black [3200]" strokeweight="1.5pt">
                 <v:shadow on="t" color="black" opacity="24903f" origin=",.5" offset="0,.55556mm"/>
@@ -3678,7 +3685,7 @@
               </wp:anchor>
             </w:drawing>
           </mc:Choice>
-          <mc:Fallback>
+          <mc:Fallback xmlns:w16du="http://schemas.microsoft.com/office/word/2023/wordml/word16du">
             <w:pict>
               <v:shape w14:anchorId="7995EEB9" id="Ink 12" o:spid="_x0000_s1026" type="#_x0000_t75" style="position:absolute;margin-left:496.2pt;margin-top:-171.85pt;width:1.05pt;height:405.5pt;z-index:251845632;visibility:visible;mso-wrap-style:square;mso-height-percent:0;mso-wrap-distance-left:9pt;mso-wrap-distance-top:0;mso-wrap-distance-right:9pt;mso-wrap-distance-bottom:0;mso-position-horizontal:absolute;mso-position-horizontal-relative:text;mso-position-vertical:absolute;mso-position-vertical-relative:text;mso-height-percent:0;mso-height-relative:margin" o:gfxdata="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">
                 <v:imagedata r:id="rId39" o:title=""/>
@@ -3728,7 +3735,7 @@
               </wp:anchor>
             </w:drawing>
           </mc:Choice>
-          <mc:Fallback>
+          <mc:Fallback xmlns:w16du="http://schemas.microsoft.com/office/word/2023/wordml/word16du">
             <w:pict>
               <v:shape w14:anchorId="4AAA6B8E" id="Ink 8" o:spid="_x0000_s1026" type="#_x0000_t75" style="position:absolute;margin-left:423.55pt;margin-top:2.6pt;width:90.35pt;height:1.05pt;z-index:251867136;visibility:visible;mso-wrap-style:square;mso-width-percent:0;mso-wrap-distance-left:9pt;mso-wrap-distance-top:0;mso-wrap-distance-right:9pt;mso-wrap-distance-bottom:0;mso-position-horizontal:absolute;mso-position-horizontal-relative:text;mso-position-vertical:absolute;mso-position-vertical-relative:text;mso-width-percent:0;mso-width-relative:margin" o:gfxdata="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">
                 <v:imagedata r:id="rId41" o:title=""/>
@@ -3856,7 +3863,7 @@
                     </wp:anchor>
                   </w:drawing>
                 </mc:Choice>
-                <mc:Fallback>
+                <mc:Fallback xmlns:w16du="http://schemas.microsoft.com/office/word/2023/wordml/word16du">
                   <w:pict>
                     <v:shape w14:anchorId="3B875039" id="Straight Arrow Connector 20" o:spid="_x0000_s1026" type="#_x0000_t32" style="position:absolute;margin-left:37.85pt;margin-top:14.25pt;width:0;height:18.1pt;flip:y;z-index:251995136;visibility:visible;mso-wrap-style:square;mso-wrap-distance-left:9pt;mso-wrap-distance-top:0;mso-wrap-distance-right:9pt;mso-wrap-distance-bottom:0;mso-position-horizontal:absolute;mso-position-horizontal-relative:text;mso-position-vertical:absolute;mso-position-vertical-relative:text" o:gfxdata="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" strokecolor="black [3200]" strokeweight="1.5pt">
                       <v:stroke endarrow="block"/>
@@ -4098,7 +4105,7 @@
               </wp:anchor>
             </w:drawing>
           </mc:Choice>
-          <mc:Fallback>
+          <mc:Fallback xmlns:w16du="http://schemas.microsoft.com/office/word/2023/wordml/word16du">
             <w:pict>
               <v:shape w14:anchorId="60666C9D" id="Ink 8" o:spid="_x0000_s1026" type="#_x0000_t75" style="position:absolute;margin-left:-12.45pt;margin-top:8.15pt;width:380pt;height:1.05pt;z-index:251891712;visibility:visible;mso-wrap-style:square;mso-width-percent:0;mso-wrap-distance-left:9pt;mso-wrap-distance-top:0;mso-wrap-distance-right:9pt;mso-wrap-distance-bottom:0;mso-position-horizontal:absolute;mso-position-horizontal-relative:text;mso-position-vertical:absolute;mso-position-vertical-relative:text;mso-width-percent:0;mso-width-relative:margin" o:gfxdata="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">
                 <v:imagedata r:id="rId43" o:title=""/>
@@ -4148,7 +4155,7 @@
               </wp:anchor>
             </w:drawing>
           </mc:Choice>
-          <mc:Fallback>
+          <mc:Fallback xmlns:w16du="http://schemas.microsoft.com/office/word/2023/wordml/word16du">
             <w:pict>
               <v:shape w14:anchorId="4EDFE841" id="Ink 5" o:spid="_x0000_s1026" type="#_x0000_t75" style="position:absolute;margin-left:43.05pt;margin-top:3.05pt;width:471pt;height:1.05pt;z-index:251866112;visibility:visible;mso-wrap-style:square;mso-width-percent:0;mso-wrap-distance-left:9pt;mso-wrap-distance-top:0;mso-wrap-distance-right:9pt;mso-wrap-distance-bottom:0;mso-position-horizontal:absolute;mso-position-horizontal-relative:text;mso-position-vertical:absolute;mso-position-vertical-relative:text;mso-width-percent:0;mso-width-relative:margin" o:gfxdata="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">
                 <v:imagedata r:id="rId45" o:title=""/>
@@ -4222,7 +4229,7 @@
               </wp:anchor>
             </w:drawing>
           </mc:Choice>
-          <mc:Fallback>
+          <mc:Fallback xmlns:w16du="http://schemas.microsoft.com/office/word/2023/wordml/word16du">
             <w:pict>
               <v:line w14:anchorId="6EB88A68" id="Straight Connector 17" o:spid="_x0000_s1026" style="position:absolute;z-index:251872256;visibility:visible;mso-wrap-style:square;mso-wrap-distance-left:9pt;mso-wrap-distance-top:0;mso-wrap-distance-right:9pt;mso-wrap-distance-bottom:0;mso-position-horizontal:absolute;mso-position-horizontal-relative:text;mso-position-vertical:absolute;mso-position-vertical-relative:text" from="336.2pt,43.5pt" to="336.2pt,51.55pt" o:gfxdata="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" strokecolor="black [3200]" strokeweight="1.5pt">
                 <v:shadow on="t" color="black" opacity="24903f" origin=",.5" offset="0,.55556mm"/>
@@ -4350,7 +4357,7 @@
                     </wp:anchor>
                   </w:drawing>
                 </mc:Choice>
-                <mc:Fallback>
+                <mc:Fallback xmlns:w16du="http://schemas.microsoft.com/office/word/2023/wordml/word16du">
                   <w:pict>
                     <v:shape w14:anchorId="69F063F6" id="Straight Arrow Connector 20" o:spid="_x0000_s1026" type="#_x0000_t32" style="position:absolute;margin-left:44.8pt;margin-top:16.8pt;width:0;height:18.1pt;flip:y;z-index:251873280;visibility:visible;mso-wrap-style:square;mso-wrap-distance-left:9pt;mso-wrap-distance-top:0;mso-wrap-distance-right:9pt;mso-wrap-distance-bottom:0;mso-position-horizontal:absolute;mso-position-horizontal-relative:text;mso-position-vertical:absolute;mso-position-vertical-relative:text" o:gfxdata="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" strokecolor="black [3200]" strokeweight="1.5pt">
                       <v:stroke endarrow="block"/>
@@ -4596,7 +4603,7 @@
                     </wp:anchor>
                   </w:drawing>
                 </mc:Choice>
-                <mc:Fallback>
+                <mc:Fallback xmlns:w16du="http://schemas.microsoft.com/office/word/2023/wordml/word16du">
                   <w:pict>
                     <v:line w14:anchorId="1F5AD7BB" id="Straight Connector 17" o:spid="_x0000_s1026" style="position:absolute;flip:x y;z-index:251890688;visibility:visible;mso-wrap-style:square;mso-width-percent:0;mso-height-percent:0;mso-wrap-distance-left:9pt;mso-wrap-distance-top:0;mso-wrap-distance-right:9pt;mso-wrap-distance-bottom:0;mso-position-horizontal:absolute;mso-position-horizontal-relative:text;mso-position-vertical:absolute;mso-position-vertical-relative:text;mso-width-percent:0;mso-height-percent:0;mso-width-relative:margin;mso-height-relative:margin" from="44.1pt,18.75pt" to="44.1pt,39.8pt" o:gfxdata="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" strokecolor="black [3200]" strokeweight="1.5pt">
                       <v:shadow on="t" color="black" opacity="24903f" origin=",.5" offset="0,.55556mm"/>
@@ -4688,7 +4695,7 @@
               </wp:anchor>
             </w:drawing>
           </mc:Choice>
-          <mc:Fallback>
+          <mc:Fallback xmlns:w16du="http://schemas.microsoft.com/office/word/2023/wordml/word16du">
             <w:pict>
               <v:line w14:anchorId="7E1ACD02" id="Straight Connector 22" o:spid="_x0000_s1026" style="position:absolute;z-index:251879424;visibility:visible;mso-wrap-style:square;mso-width-percent:0;mso-height-percent:0;mso-wrap-distance-left:9pt;mso-wrap-distance-top:0;mso-wrap-distance-right:9pt;mso-wrap-distance-bottom:0;mso-position-horizontal:absolute;mso-position-horizontal-relative:text;mso-position-vertical:absolute;mso-position-vertical-relative:text;mso-width-percent:0;mso-height-percent:0;mso-width-relative:margin;mso-height-relative:margin" from="-7.6pt,6.05pt" to="-7.15pt,64.85pt" o:gfxdata="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" strokecolor="black [3200]" strokeweight="1pt">
                 <v:shadow on="t" color="black" opacity="24903f" origin=",.5" offset="0,.55556mm"/>
@@ -4738,7 +4745,7 @@
               </wp:anchor>
             </w:drawing>
           </mc:Choice>
-          <mc:Fallback>
+          <mc:Fallback xmlns:w16du="http://schemas.microsoft.com/office/word/2023/wordml/word16du">
             <w:pict>
               <v:shape w14:anchorId="357B539F" id="Ink 12" o:spid="_x0000_s1026" type="#_x0000_t75" style="position:absolute;margin-left:-25.55pt;margin-top:-161.85pt;width:1.05pt;height:324.95pt;z-index:251906048;visibility:visible;mso-wrap-style:square;mso-height-percent:0;mso-wrap-distance-left:9pt;mso-wrap-distance-top:0;mso-wrap-distance-right:9pt;mso-wrap-distance-bottom:0;mso-position-horizontal:absolute;mso-position-horizontal-relative:text;mso-position-vertical:absolute;mso-position-vertical-relative:text;mso-height-percent:0;mso-height-relative:margin" o:gfxdata="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">
                 <v:imagedata r:id="rId47" o:title=""/>
@@ -4788,7 +4795,7 @@
               </wp:anchor>
             </w:drawing>
           </mc:Choice>
-          <mc:Fallback>
+          <mc:Fallback xmlns:w16du="http://schemas.microsoft.com/office/word/2023/wordml/word16du">
             <w:pict>
               <v:shape w14:anchorId="79312FBA" id="Ink 8" o:spid="_x0000_s1026" type="#_x0000_t75" style="position:absolute;margin-left:-12.15pt;margin-top:10.3pt;width:437.6pt;height:1.05pt;z-index:251889664;visibility:visible;mso-wrap-style:square;mso-width-percent:0;mso-wrap-distance-left:9pt;mso-wrap-distance-top:0;mso-wrap-distance-right:9pt;mso-wrap-distance-bottom:0;mso-position-horizontal:absolute;mso-position-horizontal-relative:text;mso-position-vertical:absolute;mso-position-vertical-relative:text;mso-width-percent:0;mso-width-relative:margin" o:gfxdata="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">
                 <v:imagedata r:id="rId49" o:title=""/>
@@ -4838,7 +4845,7 @@
               </wp:anchor>
             </w:drawing>
           </mc:Choice>
-          <mc:Fallback>
+          <mc:Fallback xmlns:w16du="http://schemas.microsoft.com/office/word/2023/wordml/word16du">
             <w:pict>
               <v:shape w14:anchorId="7E71C8D4" id="Ink 8" o:spid="_x0000_s1026" type="#_x0000_t75" style="position:absolute;margin-left:-7.5pt;margin-top:5.75pt;width:58.95pt;height:1.05pt;flip:x;z-index:251874304;visibility:visible;mso-wrap-style:square;mso-width-percent:0;mso-wrap-distance-left:9pt;mso-wrap-distance-top:0;mso-wrap-distance-right:9pt;mso-wrap-distance-bottom:0;mso-position-horizontal:absolute;mso-position-horizontal-relative:text;mso-position-vertical:absolute;mso-position-vertical-relative:text;mso-width-percent:0;mso-width-relative:margin" o:gfxdata="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">
                 <v:imagedata r:id="rId51" o:title=""/>
@@ -4888,7 +4895,7 @@
               </wp:anchor>
             </w:drawing>
           </mc:Choice>
-          <mc:Fallback>
+          <mc:Fallback xmlns:w16du="http://schemas.microsoft.com/office/word/2023/wordml/word16du">
             <w:pict>
               <v:shape w14:anchorId="462A66E1" id="Ink 8" o:spid="_x0000_s1026" type="#_x0000_t75" style="position:absolute;margin-left:335.5pt;margin-top:2.9pt;width:177.85pt;height:1.05pt;z-index:251869184;visibility:visible;mso-wrap-style:square;mso-width-percent:0;mso-wrap-distance-left:9pt;mso-wrap-distance-top:0;mso-wrap-distance-right:9pt;mso-wrap-distance-bottom:0;mso-position-horizontal:absolute;mso-position-horizontal-relative:text;mso-position-vertical:absolute;mso-position-vertical-relative:text;mso-width-percent:0;mso-width-relative:margin" o:gfxdata="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">
                 <v:imagedata r:id="rId53" o:title=""/>
@@ -4968,7 +4975,7 @@
               </wp:anchor>
             </w:drawing>
           </mc:Choice>
-          <mc:Fallback>
+          <mc:Fallback xmlns:w16du="http://schemas.microsoft.com/office/word/2023/wordml/word16du">
             <w:pict>
               <v:line w14:anchorId="7677B8E5" id="Straight Connector 25" o:spid="_x0000_s1026" style="position:absolute;flip:y;z-index:251913216;visibility:visible;mso-wrap-style:square;mso-width-percent:0;mso-height-percent:0;mso-wrap-distance-left:9pt;mso-wrap-distance-top:0;mso-wrap-distance-right:9pt;mso-wrap-distance-bottom:0;mso-position-horizontal:absolute;mso-position-horizontal-relative:text;mso-position-vertical:absolute;mso-position-vertical-relative:text;mso-width-percent:0;mso-height-percent:0;mso-width-relative:margin;mso-height-relative:margin" from="502.95pt,34.4pt" to="503.2pt,203.15pt" o:gfxdata="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" strokecolor="black [3200]" strokeweight="1pt">
                 <v:shadow on="t" color="black" opacity="24903f" origin=",.5" offset="0,.55556mm"/>
@@ -5015,7 +5022,7 @@
               </wp:anchor>
             </w:drawing>
           </mc:Choice>
-          <mc:Fallback>
+          <mc:Fallback xmlns:w16du="http://schemas.microsoft.com/office/word/2023/wordml/word16du">
             <w:pict>
               <v:shape w14:anchorId="387D5974" id="Ink 13" o:spid="_x0000_s1026" type="#_x0000_t75" style="position:absolute;margin-left:482.95pt;margin-top:-38.8pt;width:1.05pt;height:172.3pt;z-index:251836416;visibility:visible;mso-wrap-style:square;mso-wrap-distance-left:9pt;mso-wrap-distance-top:0;mso-wrap-distance-right:9pt;mso-wrap-distance-bottom:0;mso-position-horizontal:absolute;mso-position-horizontal-relative:text;mso-position-vertical:absolute;mso-position-vertical-relative:text" o:gfxdata="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">
                 <v:imagedata r:id="rId55" o:title=""/>
@@ -5173,7 +5180,7 @@
                     </wp:anchor>
                   </w:drawing>
                 </mc:Choice>
-                <mc:Fallback>
+                <mc:Fallback xmlns:w16du="http://schemas.microsoft.com/office/word/2023/wordml/word16du">
                   <w:pict>
                     <v:shape w14:anchorId="198F47E8" id="Straight Arrow Connector 20" o:spid="_x0000_s1026" type="#_x0000_t32" style="position:absolute;margin-left:18.8pt;margin-top:8.15pt;width:0;height:18.1pt;flip:y;z-index:251977728;visibility:visible;mso-wrap-style:square;mso-wrap-distance-left:9pt;mso-wrap-distance-top:0;mso-wrap-distance-right:9pt;mso-wrap-distance-bottom:0;mso-position-horizontal:absolute;mso-position-horizontal-relative:text;mso-position-vertical:absolute;mso-position-vertical-relative:text" o:gfxdata="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" strokecolor="black [3200]" strokeweight="1.5pt">
                       <v:stroke endarrow="block"/>
@@ -5458,7 +5465,7 @@
                     </wp:anchor>
                   </w:drawing>
                 </mc:Choice>
-                <mc:Fallback>
+                <mc:Fallback xmlns:w16du="http://schemas.microsoft.com/office/word/2023/wordml/word16du">
                   <w:pict>
                     <v:line w14:anchorId="24741179" id="Straight Connector 17" o:spid="_x0000_s1026" style="position:absolute;z-index:251979776;visibility:visible;mso-wrap-style:square;mso-width-percent:0;mso-height-percent:0;mso-wrap-distance-left:9pt;mso-wrap-distance-top:0;mso-wrap-distance-right:9pt;mso-wrap-distance-bottom:0;mso-position-horizontal:absolute;mso-position-horizontal-relative:text;mso-position-vertical:absolute;mso-position-vertical-relative:text;mso-width-percent:0;mso-height-percent:0;mso-width-relative:margin;mso-height-relative:margin" from="17.1pt,11pt" to="17.1pt,37.25pt" o:gfxdata="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" strokecolor="black [3200]" strokeweight="1.5pt">
                       <v:shadow on="t" color="black" opacity="24903f" origin=",.5" offset="0,.55556mm"/>
@@ -5568,7 +5575,7 @@
                     </wp:anchor>
                   </w:drawing>
                 </mc:Choice>
-                <mc:Fallback>
+                <mc:Fallback xmlns:w16du="http://schemas.microsoft.com/office/word/2023/wordml/word16du">
                   <w:pict>
                     <v:line w14:anchorId="55EE8F65" id="Straight Connector 17" o:spid="_x0000_s1026" style="position:absolute;flip:x y;z-index:251976704;visibility:visible;mso-wrap-style:square;mso-width-percent:0;mso-height-percent:0;mso-wrap-distance-left:9pt;mso-wrap-distance-top:0;mso-wrap-distance-right:9pt;mso-wrap-distance-bottom:0;mso-position-horizontal:absolute;mso-position-horizontal-relative:text;mso-position-vertical:absolute;mso-position-vertical-relative:text;mso-width-percent:0;mso-height-percent:0;mso-width-relative:margin;mso-height-relative:margin" from="18.45pt,13.35pt" to="18.45pt,27.4pt" o:gfxdata="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" strokecolor="black [3200]" strokeweight="1.5pt">
                       <v:shadow on="t" color="black" opacity="24903f" origin=",.5" offset="0,.55556mm"/>
@@ -5678,7 +5685,7 @@
                     </wp:anchor>
                   </w:drawing>
                 </mc:Choice>
-                <mc:Fallback>
+                <mc:Fallback xmlns:w16du="http://schemas.microsoft.com/office/word/2023/wordml/word16du">
                   <w:pict>
                     <v:line w14:anchorId="0D749800" id="Straight Connector 17" o:spid="_x0000_s1026" style="position:absolute;flip:y;z-index:251975680;visibility:visible;mso-wrap-style:square;mso-width-percent:0;mso-height-percent:0;mso-wrap-distance-left:9pt;mso-wrap-distance-top:0;mso-wrap-distance-right:9pt;mso-wrap-distance-bottom:0;mso-position-horizontal:absolute;mso-position-horizontal-relative:text;mso-position-vertical:absolute;mso-position-vertical-relative:text;mso-width-percent:0;mso-height-percent:0;mso-width-relative:margin;mso-height-relative:margin" from="9pt,17.75pt" to="9.05pt,31.65pt" o:gfxdata="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" strokecolor="black [3200]" strokeweight="1.5pt">
                       <v:shadow on="t" color="black" opacity="24903f" origin=",.5" offset="0,.55556mm"/>
@@ -5802,7 +5809,7 @@
                     </wp:anchor>
                   </w:drawing>
                 </mc:Choice>
-                <mc:Fallback>
+                <mc:Fallback xmlns:w16du="http://schemas.microsoft.com/office/word/2023/wordml/word16du">
                   <w:pict>
                     <v:line w14:anchorId="71E08419" id="Straight Connector 17" o:spid="_x0000_s1026" style="position:absolute;flip:y;z-index:251899904;visibility:visible;mso-wrap-style:square;mso-width-percent:0;mso-height-percent:0;mso-wrap-distance-left:9pt;mso-wrap-distance-top:0;mso-wrap-distance-right:9pt;mso-wrap-distance-bottom:0;mso-position-horizontal:absolute;mso-position-horizontal-relative:text;mso-position-vertical:absolute;mso-position-vertical-relative:text;mso-width-percent:0;mso-height-percent:0;mso-width-relative:margin;mso-height-relative:margin" from="30.35pt,18.65pt" to="30.35pt,42.15pt" o:gfxdata="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" strokecolor="black [3200]" strokeweight="1.5pt">
                       <v:shadow on="t" color="black" opacity="24903f" origin=",.5" offset="0,.55556mm"/>
@@ -5912,7 +5919,7 @@
                     </wp:anchor>
                   </w:drawing>
                 </mc:Choice>
-                <mc:Fallback>
+                <mc:Fallback xmlns:w16du="http://schemas.microsoft.com/office/word/2023/wordml/word16du">
                   <w:pict>
                     <v:line w14:anchorId="7B3B74BD" id="Straight Connector 26" o:spid="_x0000_s1026" style="position:absolute;flip:x y;z-index:251978752;visibility:visible;mso-wrap-style:square;mso-width-percent:0;mso-height-percent:0;mso-wrap-distance-left:9pt;mso-wrap-distance-top:0;mso-wrap-distance-right:9pt;mso-wrap-distance-bottom:0;mso-position-horizontal:absolute;mso-position-horizontal-relative:text;mso-position-vertical:absolute;mso-position-vertical-relative:text;mso-width-percent:0;mso-height-percent:0;mso-width-relative:margin;mso-height-relative:margin" from="36pt,14.6pt" to="97.7pt,15.1pt" o:gfxdata="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" strokecolor="black [3200]" strokeweight="1pt">
                       <v:shadow on="t" color="black" opacity="24903f" origin=",.5" offset="0,.55556mm"/>
@@ -6004,7 +6011,7 @@
               </wp:anchor>
             </w:drawing>
           </mc:Choice>
-          <mc:Fallback>
+          <mc:Fallback xmlns:w16du="http://schemas.microsoft.com/office/word/2023/wordml/word16du">
             <w:pict>
               <v:line w14:anchorId="26CB1C77" id="Straight Connector 7" o:spid="_x0000_s1026" style="position:absolute;flip:x;z-index:251973632;visibility:visible;mso-wrap-style:square;mso-width-percent:0;mso-height-percent:0;mso-wrap-distance-left:9pt;mso-wrap-distance-top:0;mso-wrap-distance-right:9pt;mso-wrap-distance-bottom:0;mso-position-horizontal:absolute;mso-position-horizontal-relative:text;mso-position-vertical:absolute;mso-position-vertical-relative:text;mso-width-percent:0;mso-height-percent:0;mso-width-relative:margin;mso-height-relative:margin" from="-7.65pt,6.7pt" to="320.1pt,7.35pt" o:gfxdata="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" strokecolor="black [3200]" strokeweight="1.5pt">
                 <v:shadow on="t" color="black" opacity="24903f" origin=",.5" offset="0,.55556mm"/>
@@ -6054,7 +6061,7 @@
               </wp:anchor>
             </w:drawing>
           </mc:Choice>
-          <mc:Fallback>
+          <mc:Fallback xmlns:w16du="http://schemas.microsoft.com/office/word/2023/wordml/word16du">
             <w:pict>
               <v:shape w14:anchorId="4B65BCAF" id="Ink 8" o:spid="_x0000_s1026" type="#_x0000_t75" style="position:absolute;margin-left:288.45pt;margin-top:2.95pt;width:224.95pt;height:1.05pt;z-index:251870208;visibility:visible;mso-wrap-style:square;mso-width-percent:0;mso-wrap-distance-left:9pt;mso-wrap-distance-top:0;mso-wrap-distance-right:9pt;mso-wrap-distance-bottom:0;mso-position-horizontal:absolute;mso-position-horizontal-relative:text;mso-position-vertical:absolute;mso-position-vertical-relative:text;mso-width-percent:0;mso-width-relative:margin" o:gfxdata="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">
                 <v:imagedata r:id="rId57" o:title=""/>
@@ -6126,7 +6133,7 @@
               </wp:anchor>
             </w:drawing>
           </mc:Choice>
-          <mc:Fallback>
+          <mc:Fallback xmlns:w16du="http://schemas.microsoft.com/office/word/2023/wordml/word16du">
             <w:pict>
               <v:line w14:anchorId="41ED8796" id="Straight Connector 29" o:spid="_x0000_s1026" style="position:absolute;flip:x y;z-index:251918336;visibility:visible;mso-wrap-style:square;mso-width-percent:0;mso-height-percent:0;mso-wrap-distance-left:9pt;mso-wrap-distance-top:0;mso-wrap-distance-right:9pt;mso-wrap-distance-bottom:0;mso-position-horizontal:absolute;mso-position-horizontal-relative:text;mso-position-vertical:absolute;mso-position-vertical-relative:text;mso-width-percent:0;mso-height-percent:0;mso-width-relative:margin;mso-height-relative:margin" from="246.5pt,12.7pt" to="492.8pt,13.5pt" o:gfxdata="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" strokecolor="black [3200]" strokeweight="1.5pt">
                 <v:shadow on="t" color="black" opacity="24903f" origin=",.5" offset="0,.55556mm"/>
@@ -6198,7 +6205,7 @@
               </wp:anchor>
             </w:drawing>
           </mc:Choice>
-          <mc:Fallback>
+          <mc:Fallback xmlns:w16du="http://schemas.microsoft.com/office/word/2023/wordml/word16du">
             <w:pict>
               <v:line w14:anchorId="057D8DD5" id="Straight Connector 28" o:spid="_x0000_s1026" style="position:absolute;flip:y;z-index:251917312;visibility:visible;mso-wrap-style:square;mso-width-percent:0;mso-height-percent:0;mso-wrap-distance-left:9pt;mso-wrap-distance-top:0;mso-wrap-distance-right:9pt;mso-wrap-distance-bottom:0;mso-position-horizontal:absolute;mso-position-horizontal-relative:text;mso-position-vertical:absolute;mso-position-vertical-relative:text;mso-width-percent:0;mso-height-percent:0;mso-width-relative:margin;mso-height-relative:margin" from="492.75pt,13.45pt" to="492.9pt,203.85pt" o:gfxdata="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" strokecolor="black [3200]" strokeweight="1.5pt">
                 <v:shadow on="t" color="black" opacity="24903f" origin=",.5" offset="0,.55556mm"/>
@@ -6248,7 +6255,7 @@
               </wp:anchor>
             </w:drawing>
           </mc:Choice>
-          <mc:Fallback>
+          <mc:Fallback xmlns:w16du="http://schemas.microsoft.com/office/word/2023/wordml/word16du">
             <w:pict>
               <v:shape w14:anchorId="70FE9831" id="Ink 8" o:spid="_x0000_s1026" type="#_x0000_t75" style="position:absolute;margin-left:-12.5pt;margin-top:11.1pt;width:37.95pt;height:1.05pt;z-index:251881472;visibility:visible;mso-wrap-style:square;mso-width-percent:0;mso-wrap-distance-left:9pt;mso-wrap-distance-top:0;mso-wrap-distance-right:9pt;mso-wrap-distance-bottom:0;mso-position-horizontal:absolute;mso-position-horizontal-relative:text;mso-position-vertical:absolute;mso-position-vertical-relative:text;mso-width-percent:0;mso-width-relative:margin" o:gfxdata="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">
                 <v:imagedata r:id="rId59" o:title=""/>
@@ -6306,7 +6313,7 @@
               </wp:anchor>
             </w:drawing>
           </mc:Choice>
-          <mc:Fallback>
+          <mc:Fallback xmlns:w16du="http://schemas.microsoft.com/office/word/2023/wordml/word16du">
             <w:pict>
               <v:shape w14:anchorId="46FA2A50" id="Ink 8" o:spid="_x0000_s1026" type="#_x0000_t75" style="position:absolute;margin-left:96.75pt;margin-top:3.75pt;width:294.45pt;height:1.05pt;z-index:251898880;visibility:visible;mso-wrap-style:square;mso-width-percent:0;mso-wrap-distance-left:9pt;mso-wrap-distance-top:0;mso-wrap-distance-right:9pt;mso-wrap-distance-bottom:0;mso-position-horizontal:absolute;mso-position-horizontal-relative:text;mso-position-vertical:absolute;mso-position-vertical-relative:text;mso-width-percent:0;mso-width-relative:margin" o:gfxdata="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">
                 <v:imagedata r:id="rId61" o:title=""/>
@@ -6378,7 +6385,7 @@
               </wp:anchor>
             </w:drawing>
           </mc:Choice>
-          <mc:Fallback>
+          <mc:Fallback xmlns:w16du="http://schemas.microsoft.com/office/word/2023/wordml/word16du">
             <w:pict>
               <v:line w14:anchorId="6EED27F1" id="Straight Connector 17" o:spid="_x0000_s1026" style="position:absolute;z-index:251888640;visibility:visible;mso-wrap-style:square;mso-width-percent:0;mso-height-percent:0;mso-wrap-distance-left:9pt;mso-wrap-distance-top:0;mso-wrap-distance-right:9pt;mso-wrap-distance-bottom:0;mso-position-horizontal:absolute;mso-position-horizontal-relative:text;mso-position-vertical:absolute;mso-position-vertical-relative:text;mso-width-percent:0;mso-height-percent:0;mso-width-relative:margin;mso-height-relative:margin" from="418pt,26pt" to="418pt,70.55pt" o:gfxdata="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" strokecolor="black [3200]" strokeweight="1.5pt">
                 <v:shadow on="t" color="black" opacity="24903f" origin=",.5" offset="0,.55556mm"/>
@@ -6428,7 +6435,7 @@
               </wp:anchor>
             </w:drawing>
           </mc:Choice>
-          <mc:Fallback>
+          <mc:Fallback xmlns:w16du="http://schemas.microsoft.com/office/word/2023/wordml/word16du">
             <w:pict>
               <v:shape w14:anchorId="49355A0E" id="Ink 12" o:spid="_x0000_s1026" type="#_x0000_t75" style="position:absolute;margin-left:-12.3pt;margin-top:-182.4pt;width:1.05pt;height:411.15pt;z-index:251883520;visibility:visible;mso-wrap-style:square;mso-height-percent:0;mso-wrap-distance-left:9pt;mso-wrap-distance-top:0;mso-wrap-distance-right:9pt;mso-wrap-distance-bottom:0;mso-position-horizontal:absolute;mso-position-horizontal-relative:text;mso-position-vertical:absolute;mso-position-vertical-relative:text;mso-height-percent:0;mso-height-relative:margin" o:gfxdata="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">
                 <v:imagedata r:id="rId63" o:title=""/>
@@ -6494,7 +6501,7 @@
               </wp:anchor>
             </w:drawing>
           </mc:Choice>
-          <mc:Fallback>
+          <mc:Fallback xmlns:w16du="http://schemas.microsoft.com/office/word/2023/wordml/word16du">
             <w:pict>
               <v:line w14:anchorId="580EF2BA" id="Straight Connector 17" o:spid="_x0000_s1026" style="position:absolute;z-index:251840512;visibility:visible;mso-wrap-style:square;mso-wrap-distance-left:9pt;mso-wrap-distance-top:0;mso-wrap-distance-right:9pt;mso-wrap-distance-bottom:0;mso-position-horizontal:absolute;mso-position-horizontal-relative:text;mso-position-vertical:absolute;mso-position-vertical-relative:text" from="299.2pt,11.55pt" to="299.2pt,19.6pt" o:gfxdata="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" strokecolor="black [3200]" strokeweight="1.5pt">
                 <v:shadow on="t" color="black" opacity="24903f" origin=",.5" offset="0,.55556mm"/>
@@ -6544,7 +6551,7 @@
               </wp:anchor>
             </w:drawing>
           </mc:Choice>
-          <mc:Fallback>
+          <mc:Fallback xmlns:w16du="http://schemas.microsoft.com/office/word/2023/wordml/word16du">
             <w:pict>
               <v:shape w14:anchorId="1BF582C6" id="Ink 9" o:spid="_x0000_s1026" type="#_x0000_t75" style="position:absolute;margin-left:298.7pt;margin-top:11pt;width:185.15pt;height:1.05pt;z-index:251832320;visibility:visible;mso-wrap-style:square;mso-width-percent:0;mso-wrap-distance-left:9pt;mso-wrap-distance-top:0;mso-wrap-distance-right:9pt;mso-wrap-distance-bottom:0;mso-position-horizontal:absolute;mso-position-horizontal-relative:text;mso-position-vertical:absolute;mso-position-vertical-relative:text;mso-width-percent:0;mso-width-relative:margin" o:gfxdata="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">
                 <v:imagedata r:id="rId65" o:title=""/>
@@ -6671,7 +6678,7 @@
                     </wp:anchor>
                   </w:drawing>
                 </mc:Choice>
-                <mc:Fallback>
+                <mc:Fallback xmlns:w16du="http://schemas.microsoft.com/office/word/2023/wordml/word16du">
                   <w:pict>
                     <v:shape w14:anchorId="4418A898" id="Straight Arrow Connector 21" o:spid="_x0000_s1026" type="#_x0000_t32" style="position:absolute;margin-left:91.8pt;margin-top:-14.65pt;width:0;height:18.8pt;z-index:251897856;visibility:visible;mso-wrap-style:square;mso-wrap-distance-left:9pt;mso-wrap-distance-top:0;mso-wrap-distance-right:9pt;mso-wrap-distance-bottom:0;mso-position-horizontal:absolute;mso-position-horizontal-relative:text;mso-position-vertical:absolute;mso-position-vertical-relative:text" o:gfxdata="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" strokecolor="black [3200]" strokeweight="1.5pt">
                       <v:stroke endarrow="block"/>
@@ -6741,7 +6748,7 @@
                     </wp:anchor>
                   </w:drawing>
                 </mc:Choice>
-                <mc:Fallback>
+                <mc:Fallback xmlns:w16du="http://schemas.microsoft.com/office/word/2023/wordml/word16du">
                   <w:pict>
                     <v:shape w14:anchorId="035A4627" id="Straight Arrow Connector 20" o:spid="_x0000_s1026" type="#_x0000_t32" style="position:absolute;margin-left:72.8pt;margin-top:10pt;width:0;height:18.1pt;flip:y;z-index:251895808;visibility:visible;mso-wrap-style:square;mso-wrap-distance-left:9pt;mso-wrap-distance-top:0;mso-wrap-distance-right:9pt;mso-wrap-distance-bottom:0;mso-position-horizontal:absolute;mso-position-horizontal-relative:text;mso-position-vertical:absolute;mso-position-vertical-relative:text" o:gfxdata="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" strokecolor="black [3200]" strokeweight="1.5pt">
                       <v:stroke endarrow="block"/>
@@ -6925,7 +6932,7 @@
               </wp:anchor>
             </w:drawing>
           </mc:Choice>
-          <mc:Fallback>
+          <mc:Fallback xmlns:w16du="http://schemas.microsoft.com/office/word/2023/wordml/word16du">
             <w:pict>
               <v:shape w14:anchorId="1D2B759C" id="Ink 8" o:spid="_x0000_s1026" type="#_x0000_t75" style="position:absolute;margin-left:-18.5pt;margin-top:10.25pt;width:98.45pt;height:1.05pt;flip:x;z-index:251896832;visibility:visible;mso-wrap-style:square;mso-width-percent:0;mso-wrap-distance-left:9pt;mso-wrap-distance-top:0;mso-wrap-distance-right:9pt;mso-wrap-distance-bottom:0;mso-position-horizontal:absolute;mso-position-horizontal-relative:text;mso-position-vertical:absolute;mso-position-vertical-relative:text;mso-width-percent:0;mso-width-relative:margin" o:gfxdata="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">
                 <v:imagedata r:id="rId67" o:title=""/>
@@ -6975,7 +6982,7 @@
               </wp:anchor>
             </w:drawing>
           </mc:Choice>
-          <mc:Fallback>
+          <mc:Fallback xmlns:w16du="http://schemas.microsoft.com/office/word/2023/wordml/word16du">
             <w:pict>
               <v:shape w14:anchorId="7E466F61" id="Ink 11" o:spid="_x0000_s1026" type="#_x0000_t75" style="position:absolute;margin-left:-12.15pt;margin-top:5.9pt;width:430.95pt;height:1.05pt;z-index:251885568;visibility:visible;mso-wrap-style:square;mso-width-percent:0;mso-wrap-distance-left:9pt;mso-wrap-distance-top:0;mso-wrap-distance-right:9pt;mso-wrap-distance-bottom:0;mso-position-horizontal:absolute;mso-position-horizontal-relative:margin;mso-position-vertical:absolute;mso-position-vertical-relative:text;mso-width-percent:0;mso-width-relative:margin" o:gfxdata="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">
                 <v:imagedata r:id="rId69" o:title=""/>
@@ -7034,7 +7041,7 @@
               </wp:anchor>
             </w:drawing>
           </mc:Choice>
-          <mc:Fallback>
+          <mc:Fallback xmlns:w16du="http://schemas.microsoft.com/office/word/2023/wordml/word16du">
             <w:pict>
               <v:shape w14:anchorId="5C172A32" id="Ink 10" o:spid="_x0000_s1026" type="#_x0000_t75" style="position:absolute;margin-left:287.05pt;margin-top:3pt;width:210.15pt;height:1.05pt;z-index:251851776;visibility:visible;mso-wrap-style:square;mso-width-percent:0;mso-wrap-distance-left:9pt;mso-wrap-distance-top:0;mso-wrap-distance-right:9pt;mso-wrap-distance-bottom:0;mso-position-horizontal:absolute;mso-position-horizontal-relative:text;mso-position-vertical:absolute;mso-position-vertical-relative:text;mso-width-percent:0;mso-width-relative:margin" o:gfxdata="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">
                 <v:imagedata r:id="rId71" o:title=""/>
@@ -7100,7 +7107,7 @@
               </wp:anchor>
             </w:drawing>
           </mc:Choice>
-          <mc:Fallback>
+          <mc:Fallback xmlns:w16du="http://schemas.microsoft.com/office/word/2023/wordml/word16du">
             <w:pict>
               <v:line w14:anchorId="2ED3DEDC" id="Straight Connector 18" o:spid="_x0000_s1026" style="position:absolute;z-index:251841536;visibility:visible;mso-wrap-style:square;mso-wrap-distance-left:9pt;mso-wrap-distance-top:0;mso-wrap-distance-right:9pt;mso-wrap-distance-bottom:0;mso-position-horizontal:absolute;mso-position-horizontal-relative:text;mso-position-vertical:absolute;mso-position-vertical-relative:text" from="172.9pt,10.1pt" to="172.9pt,18.65pt" o:gfxdata="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" strokecolor="black [3200]" strokeweight="1.5pt">
                 <v:shadow on="t" color="black" opacity="24903f" origin=",.5" offset="0,.55556mm"/>
@@ -7150,7 +7157,7 @@
               </wp:anchor>
             </w:drawing>
           </mc:Choice>
-          <mc:Fallback>
+          <mc:Fallback xmlns:w16du="http://schemas.microsoft.com/office/word/2023/wordml/word16du">
             <w:pict>
               <v:shape w14:anchorId="0C0D725F" id="Ink 10" o:spid="_x0000_s1026" type="#_x0000_t75" style="position:absolute;margin-left:172.4pt;margin-top:9.6pt;width:311.45pt;height:1.05pt;z-index:251833344;visibility:visible;mso-wrap-style:square;mso-width-percent:0;mso-wrap-distance-left:9pt;mso-wrap-distance-top:0;mso-wrap-distance-right:9pt;mso-wrap-distance-bottom:0;mso-position-horizontal:absolute;mso-position-horizontal-relative:text;mso-position-vertical:absolute;mso-position-vertical-relative:text;mso-width-percent:0;mso-width-relative:margin" o:gfxdata="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">
                 <v:imagedata r:id="rId73" o:title=""/>
@@ -7277,7 +7284,7 @@
                     </wp:anchor>
                   </w:drawing>
                 </mc:Choice>
-                <mc:Fallback>
+                <mc:Fallback xmlns:w16du="http://schemas.microsoft.com/office/word/2023/wordml/word16du">
                   <w:pict>
                     <v:shape w14:anchorId="23ED6807" id="Straight Arrow Connector 20" o:spid="_x0000_s1026" type="#_x0000_t32" style="position:absolute;margin-left:43.5pt;margin-top:5.85pt;width:0;height:18.1pt;flip:y;z-index:251904000;visibility:visible;mso-wrap-style:square;mso-wrap-distance-left:9pt;mso-wrap-distance-top:0;mso-wrap-distance-right:9pt;mso-wrap-distance-bottom:0;mso-position-horizontal:absolute;mso-position-horizontal-relative:text;mso-position-vertical:absolute;mso-position-vertical-relative:text" o:gfxdata="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" strokecolor="black [3200]" strokeweight="1.5pt">
                       <v:stroke endarrow="block"/>
@@ -7427,7 +7434,7 @@
                     </wp:anchor>
                   </w:drawing>
                 </mc:Choice>
-                <mc:Fallback>
+                <mc:Fallback xmlns:w16du="http://schemas.microsoft.com/office/word/2023/wordml/word16du">
                   <w:pict>
                     <v:line w14:anchorId="0C599FAA" id="Straight Connector 17" o:spid="_x0000_s1026" style="position:absolute;z-index:251852800;visibility:visible;mso-wrap-style:square;mso-width-percent:0;mso-height-percent:0;mso-wrap-distance-left:9pt;mso-wrap-distance-top:0;mso-wrap-distance-right:9pt;mso-wrap-distance-bottom:0;mso-position-horizontal:absolute;mso-position-horizontal-relative:text;mso-position-vertical:absolute;mso-position-vertical-relative:text;mso-width-percent:0;mso-height-percent:0;mso-width-relative:margin;mso-height-relative:margin" from="48.05pt,-15.75pt" to="48.15pt,3.65pt" o:gfxdata="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" strokecolor="black [3200]" strokeweight="1.5pt">
                       <v:shadow on="t" color="black" opacity="24903f" origin=",.5" offset="0,.55556mm"/>
@@ -7535,7 +7542,7 @@
               </wp:anchor>
             </w:drawing>
           </mc:Choice>
-          <mc:Fallback>
+          <mc:Fallback xmlns:w16du="http://schemas.microsoft.com/office/word/2023/wordml/word16du">
             <w:pict>
               <v:shape w14:anchorId="0B4081F1" id="Ink 8" o:spid="_x0000_s1026" type="#_x0000_t75" style="position:absolute;margin-left:-24.9pt;margin-top:5.35pt;width:74.3pt;height:1.05pt;flip:x;z-index:251905024;visibility:visible;mso-wrap-style:square;mso-width-percent:0;mso-wrap-distance-left:9pt;mso-wrap-distance-top:0;mso-wrap-distance-right:9pt;mso-wrap-distance-bottom:0;mso-position-horizontal:absolute;mso-position-horizontal-relative:text;mso-position-vertical:absolute;mso-position-vertical-relative:text;mso-width-percent:0;mso-width-relative:margin" o:gfxdata="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">
                 <v:imagedata r:id="rId75" o:title=""/>
@@ -7590,7 +7597,7 @@
               </wp:anchor>
             </w:drawing>
           </mc:Choice>
-          <mc:Fallback>
+          <mc:Fallback xmlns:w16du="http://schemas.microsoft.com/office/word/2023/wordml/word16du">
             <w:pict>
               <v:shape w14:anchorId="0378451D" id="Ink 14" o:spid="_x0000_s1026" type="#_x0000_t75" style="position:absolute;margin-left:482.95pt;margin-top:-40.05pt;width:1.05pt;height:138.75pt;z-index:251837440;visibility:visible;mso-wrap-style:square;mso-wrap-distance-left:9pt;mso-wrap-distance-top:0;mso-wrap-distance-right:9pt;mso-wrap-distance-bottom:0;mso-position-horizontal:absolute;mso-position-horizontal-relative:text;mso-position-vertical:absolute;mso-position-vertical-relative:text" o:gfxdata="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">
                 <v:imagedata r:id="rId77" o:title=""/>
@@ -7716,7 +7723,7 @@
                     </wp:anchor>
                   </w:drawing>
                 </mc:Choice>
-                <mc:Fallback>
+                <mc:Fallback xmlns:w16du="http://schemas.microsoft.com/office/word/2023/wordml/word16du">
                   <w:pict>
                     <v:shape w14:anchorId="469249B2" id="Straight Arrow Connector 20" o:spid="_x0000_s1026" type="#_x0000_t32" style="position:absolute;margin-left:58.95pt;margin-top:9.4pt;width:0;height:18.1pt;flip:y;z-index:251981824;visibility:visible;mso-wrap-style:square;mso-wrap-distance-left:9pt;mso-wrap-distance-top:0;mso-wrap-distance-right:9pt;mso-wrap-distance-bottom:0;mso-position-horizontal:absolute;mso-position-horizontal-relative:text;mso-position-vertical:absolute;mso-position-vertical-relative:text" o:gfxdata="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" strokecolor="black [3200]" strokeweight="1.5pt">
                       <v:stroke endarrow="block"/>
@@ -7860,7 +7867,7 @@
               </wp:anchor>
             </w:drawing>
           </mc:Choice>
-          <mc:Fallback>
+          <mc:Fallback xmlns:w16du="http://schemas.microsoft.com/office/word/2023/wordml/word16du">
             <w:pict>
               <v:shape w14:anchorId="625B1BC5" id="Ink 8" o:spid="_x0000_s1026" type="#_x0000_t75" style="position:absolute;margin-left:64.5pt;margin-top:9.4pt;width:439.2pt;height:1.05pt;z-index:251912192;visibility:visible;mso-wrap-style:square;mso-width-percent:0;mso-wrap-distance-left:9pt;mso-wrap-distance-top:0;mso-wrap-distance-right:9pt;mso-wrap-distance-bottom:0;mso-position-horizontal:absolute;mso-position-horizontal-relative:text;mso-position-vertical:absolute;mso-position-vertical-relative:text;mso-width-percent:0;mso-width-relative:margin" o:gfxdata="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">
                 <v:imagedata r:id="rId79" o:title=""/>
@@ -7993,7 +8000,7 @@
                     </wp:anchor>
                   </w:drawing>
                 </mc:Choice>
-                <mc:Fallback>
+                <mc:Fallback xmlns:w16du="http://schemas.microsoft.com/office/word/2023/wordml/word16du">
                   <w:pict>
                     <v:shape w14:anchorId="1E1687A6" id="Straight Arrow Connector 20" o:spid="_x0000_s1026" type="#_x0000_t32" style="position:absolute;margin-left:70.2pt;margin-top:4.45pt;width:0;height:18.1pt;flip:y;z-index:251983872;visibility:visible;mso-wrap-style:square;mso-wrap-distance-left:9pt;mso-wrap-distance-top:0;mso-wrap-distance-right:9pt;mso-wrap-distance-bottom:0;mso-position-horizontal:absolute;mso-position-horizontal-relative:text;mso-position-vertical:absolute;mso-position-vertical-relative:text" o:gfxdata="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" strokecolor="black [3200]" strokeweight="1.5pt">
                       <v:stroke endarrow="block"/>
@@ -8120,7 +8127,7 @@
               </wp:anchor>
             </w:drawing>
           </mc:Choice>
-          <mc:Fallback>
+          <mc:Fallback xmlns:w16du="http://schemas.microsoft.com/office/word/2023/wordml/word16du">
             <w:pict>
               <v:line w14:anchorId="1F33ABB6" id="Straight Connector 27" o:spid="_x0000_s1026" style="position:absolute;flip:y;z-index:251916288;visibility:visible;mso-wrap-style:square;mso-width-percent:0;mso-wrap-distance-left:9pt;mso-wrap-distance-top:0;mso-wrap-distance-right:9pt;mso-wrap-distance-bottom:0;mso-position-horizontal:absolute;mso-position-horizontal-relative:text;mso-position-vertical:absolute;mso-position-vertical-relative:text;mso-width-percent:0;mso-width-relative:margin" from="75pt,3.4pt" to="492.75pt,4.15pt" o:gfxdata="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" strokecolor="black [3200]" strokeweight="1.5pt">
                 <v:shadow on="t" color="black" opacity="24903f" origin=",.5" offset="0,.55556mm"/>
@@ -8186,7 +8193,7 @@
               </wp:anchor>
             </w:drawing>
           </mc:Choice>
-          <mc:Fallback>
+          <mc:Fallback xmlns:w16du="http://schemas.microsoft.com/office/word/2023/wordml/word16du">
             <w:pict>
               <v:line w14:anchorId="26C9D466" id="Straight Connector 19" o:spid="_x0000_s1026" style="position:absolute;z-index:251842560;visibility:visible;mso-wrap-style:square;mso-wrap-distance-left:9pt;mso-wrap-distance-top:0;mso-wrap-distance-right:9pt;mso-wrap-distance-bottom:0;mso-position-horizontal:absolute;mso-position-horizontal-relative:text;mso-position-vertical:absolute;mso-position-vertical-relative:text" from="216.55pt,10.85pt" to="216.55pt,20.75pt" o:gfxdata="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" strokecolor="black [3200]" strokeweight="1.5pt">
                 <v:shadow on="t" color="black" opacity="24903f" origin=",.5" offset="0,.55556mm"/>
@@ -8236,7 +8243,7 @@
               </wp:anchor>
             </w:drawing>
           </mc:Choice>
-          <mc:Fallback>
+          <mc:Fallback xmlns:w16du="http://schemas.microsoft.com/office/word/2023/wordml/word16du">
             <w:pict>
               <v:shape w14:anchorId="32AF9166" id="Ink 11" o:spid="_x0000_s1026" type="#_x0000_t75" style="position:absolute;margin-left:216.05pt;margin-top:10.3pt;width:267.8pt;height:1.05pt;z-index:251834368;visibility:visible;mso-wrap-style:square;mso-width-percent:0;mso-wrap-distance-left:9pt;mso-wrap-distance-top:0;mso-wrap-distance-right:9pt;mso-wrap-distance-bottom:0;mso-position-horizontal:absolute;mso-position-horizontal-relative:text;mso-position-vertical:absolute;mso-position-vertical-relative:text;mso-width-percent:0;mso-width-relative:margin" o:gfxdata="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">
                 <v:imagedata r:id="rId81" o:title=""/>
@@ -8442,7 +8449,7 @@
                     </wp:anchor>
                   </w:drawing>
                 </mc:Choice>
-                <mc:Fallback>
+                <mc:Fallback xmlns:w16du="http://schemas.microsoft.com/office/word/2023/wordml/word16du">
                   <w:pict>
                     <v:line w14:anchorId="59F96974" id="Straight Connector 17" o:spid="_x0000_s1026" style="position:absolute;z-index:251887616;visibility:visible;mso-wrap-style:square;mso-width-percent:0;mso-height-percent:0;mso-wrap-distance-left:9pt;mso-wrap-distance-top:0;mso-wrap-distance-right:9pt;mso-wrap-distance-bottom:0;mso-position-horizontal:absolute;mso-position-horizontal-relative:text;mso-position-vertical:absolute;mso-position-vertical-relative:text;mso-width-percent:0;mso-height-percent:0;mso-width-relative:margin;mso-height-relative:margin" from="119.35pt,2.6pt" to="119.4pt,22.6pt" o:gfxdata="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" strokecolor="black [3200]" strokeweight="1.5pt">
                       <v:shadow on="t" color="black" opacity="24903f" origin=",.5" offset="0,.55556mm"/>
@@ -8512,7 +8519,7 @@
               </wp:anchor>
             </w:drawing>
           </mc:Choice>
-          <mc:Fallback>
+          <mc:Fallback xmlns:w16du="http://schemas.microsoft.com/office/word/2023/wordml/word16du">
             <w:pict>
               <v:shape w14:anchorId="316C4035" id="Ink 11" o:spid="_x0000_s1026" type="#_x0000_t75" style="position:absolute;margin-left:-12.05pt;margin-top:4.85pt;width:449.55pt;height:0;z-index:251757568;visibility:visible;mso-wrap-style:square;mso-width-percent:0;mso-wrap-distance-left:9pt;mso-wrap-distance-top:0;mso-wrap-distance-right:9pt;mso-wrap-distance-bottom:0;mso-position-horizontal:absolute;mso-position-horizontal-relative:text;mso-position-vertical:absolute;mso-position-vertical-relative:text;mso-width-percent:0;mso-width-relative:margin" o:gfxdata="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">
                 <v:imagedata r:id="rId83" o:title=""/>
@@ -8567,6 +8574,7 @@
               <w:rPr>
                 <w:sz w:val="20"/>
                 <w:szCs w:val="20"/>
+                <w:u w:val="single"/>
               </w:rPr>
             </w:pPr>
             <w:proofErr w:type="spellStart"/>
@@ -8574,6 +8582,7 @@
               <w:rPr>
                 <w:sz w:val="20"/>
                 <w:szCs w:val="20"/>
+                <w:u w:val="single"/>
               </w:rPr>
               <w:t>CartID</w:t>
             </w:r>
@@ -8589,6 +8598,7 @@
               <w:rPr>
                 <w:sz w:val="20"/>
                 <w:szCs w:val="20"/>
+                <w:u w:val="single"/>
               </w:rPr>
             </w:pPr>
             <w:proofErr w:type="spellStart"/>
@@ -8596,6 +8606,7 @@
               <w:rPr>
                 <w:sz w:val="20"/>
                 <w:szCs w:val="20"/>
+                <w:u w:val="single"/>
               </w:rPr>
               <w:t>ProductID</w:t>
             </w:r>
@@ -8870,7 +8881,7 @@
                     </wp:anchor>
                   </w:drawing>
                 </mc:Choice>
-                <mc:Fallback>
+                <mc:Fallback xmlns:w16du="http://schemas.microsoft.com/office/word/2023/wordml/word16du">
                   <w:pict>
                     <v:shapetype w14:anchorId="369A6920" id="_x0000_t32" coordsize="21600,21600" o:spt="32" o:oned="t" path="m,l21600,21600e" filled="f">
                       <v:path arrowok="t" fillok="f" o:connecttype="none"/>
@@ -9306,7 +9317,7 @@
               </wp:anchor>
             </w:drawing>
           </mc:Choice>
-          <mc:Fallback>
+          <mc:Fallback xmlns:w16du="http://schemas.microsoft.com/office/word/2023/wordml/word16du">
             <w:pict>
               <v:line w14:anchorId="0C3E4850" id="Straight Connector 2" o:spid="_x0000_s1026" style="position:absolute;z-index:252006400;visibility:visible;mso-wrap-style:square;mso-wrap-distance-left:9pt;mso-wrap-distance-top:0;mso-wrap-distance-right:9pt;mso-wrap-distance-bottom:0;mso-position-horizontal:absolute;mso-position-horizontal-relative:text;mso-position-vertical:absolute;mso-position-vertical-relative:text" from="141.3pt,10.05pt" to="141.3pt,30.8pt" o:gfxdata="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" strokecolor="black [3200]" strokeweight="1.5pt">
                 <v:shadow on="t" color="black" opacity="24903f" origin=",.5" offset="0,.55556mm"/>
@@ -9372,7 +9383,7 @@
               </wp:anchor>
             </w:drawing>
           </mc:Choice>
-          <mc:Fallback>
+          <mc:Fallback xmlns:w16du="http://schemas.microsoft.com/office/word/2023/wordml/word16du">
             <w:pict>
               <v:line w14:anchorId="77F35CF9" id="Straight Connector 1" o:spid="_x0000_s1026" style="position:absolute;z-index:252005376;visibility:visible;mso-wrap-style:square;mso-wrap-distance-left:9pt;mso-wrap-distance-top:0;mso-wrap-distance-right:9pt;mso-wrap-distance-bottom:0;mso-position-horizontal:absolute;mso-position-horizontal-relative:text;mso-position-vertical:absolute;mso-position-vertical-relative:text" from="27.8pt,10.35pt" to="142.55pt,10.35pt" o:gfxdata="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" strokecolor="black [3200]" strokeweight="1.5pt">
                 <v:shadow on="t" color="black" opacity="24903f" origin=",.5" offset="0,.55556mm"/>
@@ -9625,7 +9636,7 @@
                     </wp:anchor>
                   </w:drawing>
                 </mc:Choice>
-                <mc:Fallback>
+                <mc:Fallback xmlns:w16du="http://schemas.microsoft.com/office/word/2023/wordml/word16du">
                   <w:pict>
                     <v:shape w14:anchorId="3707263B" id="Straight Arrow Connector 20" o:spid="_x0000_s1026" type="#_x0000_t32" style="position:absolute;margin-left:18.8pt;margin-top:8.15pt;width:0;height:18.1pt;flip:y;z-index:252015616;visibility:visible;mso-wrap-style:square;mso-wrap-distance-left:9pt;mso-wrap-distance-top:0;mso-wrap-distance-right:9pt;mso-wrap-distance-bottom:0;mso-position-horizontal:absolute;mso-position-horizontal-relative:text;mso-position-vertical:absolute;mso-position-vertical-relative:text" o:gfxdata="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" strokecolor="black [3200]" strokeweight="1.5pt">
                       <v:stroke endarrow="block"/>
@@ -10058,7 +10069,7 @@
               </wp:anchor>
             </w:drawing>
           </mc:Choice>
-          <mc:Fallback>
+          <mc:Fallback xmlns:w16du="http://schemas.microsoft.com/office/word/2023/wordml/word16du">
             <w:pict>
               <v:line w14:anchorId="572F4257" id="Straight Connector 1" o:spid="_x0000_s1026" style="position:absolute;z-index:252017664;visibility:visible;mso-wrap-style:square;mso-wrap-distance-left:9pt;mso-wrap-distance-top:0;mso-wrap-distance-right:9pt;mso-wrap-distance-bottom:0;mso-position-horizontal:absolute;mso-position-horizontal-relative:text;mso-position-vertical:absolute;mso-position-vertical-relative:text" from="23.4pt,11.85pt" to="138.15pt,11.85pt" o:gfxdata="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" strokecolor="black [3200]" strokeweight="1.5pt">
                 <v:shadow on="t" color="black" opacity="24903f" origin=",.5" offset="0,.55556mm"/>
@@ -10130,7 +10141,7 @@
               </wp:anchor>
             </w:drawing>
           </mc:Choice>
-          <mc:Fallback>
+          <mc:Fallback xmlns:w16du="http://schemas.microsoft.com/office/word/2023/wordml/word16du">
             <w:pict>
               <v:line w14:anchorId="55F57BA8" id="Straight Connector 2" o:spid="_x0000_s1026" style="position:absolute;z-index:252018688;visibility:visible;mso-wrap-style:square;mso-width-percent:0;mso-height-percent:0;mso-wrap-distance-left:9pt;mso-wrap-distance-top:0;mso-wrap-distance-right:9pt;mso-wrap-distance-bottom:0;mso-position-horizontal:absolute;mso-position-horizontal-relative:text;mso-position-vertical:absolute;mso-position-vertical-relative:text;mso-width-percent:0;mso-height-percent:0;mso-width-relative:margin;mso-height-relative:margin" from="136.95pt,11.6pt" to="136.95pt,32.35pt" o:gfxdata="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" strokecolor="black [3200]" strokeweight="1.5pt">
                 <v:shadow on="t" color="black" opacity="24903f" origin=",.5" offset="0,.55556mm"/>
@@ -10356,7 +10367,7 @@
                     </wp:anchor>
                   </w:drawing>
                 </mc:Choice>
-                <mc:Fallback>
+                <mc:Fallback xmlns:w16du="http://schemas.microsoft.com/office/word/2023/wordml/word16du">
                   <w:pict>
                     <v:shape w14:anchorId="75C3005D" id="Straight Arrow Connector 20" o:spid="_x0000_s1026" type="#_x0000_t32" style="position:absolute;margin-left:37.85pt;margin-top:14.25pt;width:0;height:18.1pt;flip:y;z-index:252023808;visibility:visible;mso-wrap-style:square;mso-wrap-distance-left:9pt;mso-wrap-distance-top:0;mso-wrap-distance-right:9pt;mso-wrap-distance-bottom:0;mso-position-horizontal:absolute;mso-position-horizontal-relative:text;mso-position-vertical:absolute;mso-position-vertical-relative:text" o:gfxdata="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" strokecolor="black [3200]" strokeweight="1.5pt">
                       <v:stroke endarrow="block"/>
@@ -10604,7 +10615,7 @@
               </wp:anchor>
             </w:drawing>
           </mc:Choice>
-          <mc:Fallback>
+          <mc:Fallback xmlns:w16du="http://schemas.microsoft.com/office/word/2023/wordml/word16du">
             <w:pict>
               <v:line w14:anchorId="5654EB38" id="Straight Connector 1" o:spid="_x0000_s1026" style="position:absolute;z-index:252025856;visibility:visible;mso-wrap-style:square;mso-wrap-distance-left:9pt;mso-wrap-distance-top:0;mso-wrap-distance-right:9pt;mso-wrap-distance-bottom:0;mso-position-horizontal:absolute;mso-position-horizontal-relative:text;mso-position-vertical:absolute;mso-position-vertical-relative:text" from="43.25pt,13.4pt" to="158pt,13.4pt" o:gfxdata="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" strokecolor="black [3200]" strokeweight="1.5pt">
                 <v:shadow on="t" color="black" opacity="24903f" origin=",.5" offset="0,.55556mm"/>
@@ -10676,7 +10687,7 @@
               </wp:anchor>
             </w:drawing>
           </mc:Choice>
-          <mc:Fallback>
+          <mc:Fallback xmlns:w16du="http://schemas.microsoft.com/office/word/2023/wordml/word16du">
             <w:pict>
               <v:line w14:anchorId="13F5F8B8" id="Straight Connector 2" o:spid="_x0000_s1026" style="position:absolute;z-index:252026880;visibility:visible;mso-wrap-style:square;mso-width-percent:0;mso-height-percent:0;mso-wrap-distance-left:9pt;mso-wrap-distance-top:0;mso-wrap-distance-right:9pt;mso-wrap-distance-bottom:0;mso-position-horizontal:absolute;mso-position-horizontal-relative:text;mso-position-vertical:absolute;mso-position-vertical-relative:text;mso-width-percent:0;mso-height-percent:0;mso-width-relative:margin;mso-height-relative:margin" from="156.8pt,13.15pt" to="156.8pt,33.9pt" o:gfxdata="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" strokecolor="black [3200]" strokeweight="1.5pt">
                 <v:shadow on="t" color="black" opacity="24903f" origin=",.5" offset="0,.55556mm"/>
@@ -10948,25 +10959,15 @@
       </w:pPr>
       <w:r>
         <w:rPr>
-          <w:b/>
-          <w:bCs/>
           <w:noProof/>
           <w:sz w:val="20"/>
           <w:szCs w:val="20"/>
         </w:rPr>
         <w:drawing>
-          <wp:anchor distT="0" distB="0" distL="114300" distR="114300" simplePos="0" relativeHeight="252027904" behindDoc="0" locked="0" layoutInCell="1" allowOverlap="1" wp14:anchorId="341C8662" wp14:editId="7E5B250E">
-            <wp:simplePos x="0" y="0"/>
-            <wp:positionH relativeFrom="margin">
-              <wp:posOffset>-876300</wp:posOffset>
-            </wp:positionH>
-            <wp:positionV relativeFrom="paragraph">
-              <wp:posOffset>214630</wp:posOffset>
-            </wp:positionV>
-            <wp:extent cx="7696835" cy="3592195"/>
-            <wp:effectExtent l="0" t="0" r="0" b="8255"/>
-            <wp:wrapNone/>
-            <wp:docPr id="1928642341" name="Picture 3"/>
+          <wp:inline distT="0" distB="0" distL="0" distR="0" wp14:anchorId="4DE32395" wp14:editId="320FD810">
+            <wp:extent cx="6735536" cy="3143250"/>
+            <wp:effectExtent l="0" t="0" r="8255" b="0"/>
+            <wp:docPr id="3" name="Picture 3"/>
             <wp:cNvGraphicFramePr>
               <a:graphicFrameLocks xmlns:a="http://schemas.openxmlformats.org/drawingml/2006/main" noChangeAspect="1"/>
             </wp:cNvGraphicFramePr>
@@ -10974,10 +10975,8 @@
               <a:graphicData uri="http://schemas.openxmlformats.org/drawingml/2006/picture">
                 <pic:pic xmlns:pic="http://schemas.openxmlformats.org/drawingml/2006/picture">
                   <pic:nvPicPr>
-                    <pic:cNvPr id="1928642341" name="Picture 3"/>
-                    <pic:cNvPicPr>
-                      <a:picLocks noChangeAspect="1" noChangeArrowheads="1"/>
-                    </pic:cNvPicPr>
+                    <pic:cNvPr id="3" name="Picture 3"/>
+                    <pic:cNvPicPr/>
                   </pic:nvPicPr>
                   <pic:blipFill>
                     <a:blip r:embed="rId84">
@@ -10991,29 +10990,19 @@
                       <a:fillRect/>
                     </a:stretch>
                   </pic:blipFill>
-                  <pic:spPr bwMode="auto">
+                  <pic:spPr>
                     <a:xfrm>
                       <a:off x="0" y="0"/>
-                      <a:ext cx="7696835" cy="3592195"/>
+                      <a:ext cx="6735536" cy="3143250"/>
                     </a:xfrm>
                     <a:prstGeom prst="rect">
                       <a:avLst/>
                     </a:prstGeom>
-                    <a:noFill/>
-                    <a:ln>
-                      <a:noFill/>
-                    </a:ln>
                   </pic:spPr>
                 </pic:pic>
               </a:graphicData>
             </a:graphic>
-            <wp14:sizeRelH relativeFrom="page">
-              <wp14:pctWidth>0</wp14:pctWidth>
-            </wp14:sizeRelH>
-            <wp14:sizeRelV relativeFrom="page">
-              <wp14:pctHeight>0</wp14:pctHeight>
-            </wp14:sizeRelV>
-          </wp:anchor>
+          </wp:inline>
         </w:drawing>
       </w:r>
     </w:p>
@@ -11036,7 +11025,7 @@
 </file>
 
 <file path=word/endnotes.xml><?xml version="1.0" encoding="utf-8"?>
-<w:endnotes xmlns:wpc="http://schemas.microsoft.com/office/word/2010/wordprocessingCanvas" xmlns:cx="http://schemas.microsoft.com/office/drawing/2014/chartex" xmlns:cx1="http://schemas.microsoft.com/office/drawing/2015/9/8/chartex" xmlns:cx2="http://schemas.microsoft.com/office/drawing/2015/10/21/chartex" xmlns:cx3="http://schemas.microsoft.com/office/drawing/2016/5/9/chartex" xmlns:cx4="http://schemas.microsoft.com/office/drawing/2016/5/10/chartex" xmlns:cx5="http://schemas.microsoft.com/office/drawing/2016/5/11/chartex" xmlns:cx6="http://schemas.microsoft.com/office/drawing/2016/5/12/chartex" xmlns:cx7="http://schemas.microsoft.com/office/drawing/2016/5/13/chartex" xmlns:cx8="http://schemas.microsoft.com/office/drawing/2016/5/14/chartex" xmlns:mc="http://schemas.openxmlformats.org/markup-compatibility/2006" xmlns:aink="http://schemas.microsoft.com/office/drawing/2016/ink" xmlns:am3d="http://schemas.microsoft.com/office/drawing/2017/model3d" xmlns:o="urn:schemas-microsoft-com:office:office" xmlns:oel="http://schemas.microsoft.com/office/2019/extlst" xmlns:r="http://schemas.openxmlformats.org/officeDocument/2006/relationships" xmlns:m="http://schemas.openxmlformats.org/officeDocument/2006/math" xmlns:v="urn:schemas-microsoft-com:vml" xmlns:wp14="http://schemas.microsoft.com/office/word/2010/wordprocessingDrawing" xmlns:wp="http://schemas.openxmlformats.org/drawingml/2006/wordprocessingDrawing" xmlns:w10="urn:schemas-microsoft-com:office:word" xmlns:w="http://schemas.openxmlformats.org/wordprocessingml/2006/main" xmlns:w14="http://schemas.microsoft.com/office/word/2010/wordml" xmlns:w15="http://schemas.microsoft.com/office/word/2012/wordml" xmlns:w16cex="http://schemas.microsoft.com/office/word/2018/wordml/cex" xmlns:w16cid="http://schemas.microsoft.com/office/word/2016/wordml/cid" xmlns:w16="http://schemas.microsoft.com/office/word/2018/wordml" xmlns:w16du="http://schemas.microsoft.com/office/word/2023/wordml/word16du" xmlns:w16sdtdh="http://schemas.microsoft.com/office/word/2020/wordml/sdtdatahash" xmlns:w16se="http://schemas.microsoft.com/office/word/2015/wordml/symex" xmlns:wpg="http://schemas.microsoft.com/office/word/2010/wordprocessingGroup" xmlns:wpi="http://schemas.microsoft.com/office/word/2010/wordprocessingInk" xmlns:wne="http://schemas.microsoft.com/office/word/2006/wordml" xmlns:wps="http://schemas.microsoft.com/office/word/2010/wordprocessingShape" mc:Ignorable="w14 w15 w16se w16cid w16 w16cex w16sdtdh w16du wp14">
+<w:endnotes xmlns:wpc="http://schemas.microsoft.com/office/word/2010/wordprocessingCanvas" xmlns:cx="http://schemas.microsoft.com/office/drawing/2014/chartex" xmlns:cx1="http://schemas.microsoft.com/office/drawing/2015/9/8/chartex" xmlns:cx2="http://schemas.microsoft.com/office/drawing/2015/10/21/chartex" xmlns:cx3="http://schemas.microsoft.com/office/drawing/2016/5/9/chartex" xmlns:cx4="http://schemas.microsoft.com/office/drawing/2016/5/10/chartex" xmlns:cx5="http://schemas.microsoft.com/office/drawing/2016/5/11/chartex" xmlns:cx6="http://schemas.microsoft.com/office/drawing/2016/5/12/chartex" xmlns:cx7="http://schemas.microsoft.com/office/drawing/2016/5/13/chartex" xmlns:cx8="http://schemas.microsoft.com/office/drawing/2016/5/14/chartex" xmlns:mc="http://schemas.openxmlformats.org/markup-compatibility/2006" xmlns:aink="http://schemas.microsoft.com/office/drawing/2016/ink" xmlns:am3d="http://schemas.microsoft.com/office/drawing/2017/model3d" xmlns:o="urn:schemas-microsoft-com:office:office" xmlns:oel="http://schemas.microsoft.com/office/2019/extlst" xmlns:r="http://schemas.openxmlformats.org/officeDocument/2006/relationships" xmlns:m="http://schemas.openxmlformats.org/officeDocument/2006/math" xmlns:v="urn:schemas-microsoft-com:vml" xmlns:wp14="http://schemas.microsoft.com/office/word/2010/wordprocessingDrawing" xmlns:wp="http://schemas.openxmlformats.org/drawingml/2006/wordprocessingDrawing" xmlns:w10="urn:schemas-microsoft-com:office:word" xmlns:w="http://schemas.openxmlformats.org/wordprocessingml/2006/main" xmlns:w14="http://schemas.microsoft.com/office/word/2010/wordml" xmlns:w15="http://schemas.microsoft.com/office/word/2012/wordml" xmlns:w16cex="http://schemas.microsoft.com/office/word/2018/wordml/cex" xmlns:w16cid="http://schemas.microsoft.com/office/word/2016/wordml/cid" xmlns:w16="http://schemas.microsoft.com/office/word/2018/wordml" xmlns:w16sdtdh="http://schemas.microsoft.com/office/word/2020/wordml/sdtdatahash" xmlns:w16se="http://schemas.microsoft.com/office/word/2015/wordml/symex" xmlns:wpg="http://schemas.microsoft.com/office/word/2010/wordprocessingGroup" xmlns:wpi="http://schemas.microsoft.com/office/word/2010/wordprocessingInk" xmlns:wne="http://schemas.microsoft.com/office/word/2006/wordml" xmlns:wps="http://schemas.microsoft.com/office/word/2010/wordprocessingShape" mc:Ignorable="w14 w15 w16se w16cid w16 w16cex w16sdtdh wp14">
   <w:endnote w:type="separator" w:id="-1">
     <w:p>
       <w:pPr>
@@ -11061,7 +11050,7 @@
 </file>
 
 <file path=word/footnotes.xml><?xml version="1.0" encoding="utf-8"?>
-<w:footnotes xmlns:wpc="http://schemas.microsoft.com/office/word/2010/wordprocessingCanvas" xmlns:cx="http://schemas.microsoft.com/office/drawing/2014/chartex" xmlns:cx1="http://schemas.microsoft.com/office/drawing/2015/9/8/chartex" xmlns:cx2="http://schemas.microsoft.com/office/drawing/2015/10/21/chartex" xmlns:cx3="http://schemas.microsoft.com/office/drawing/2016/5/9/chartex" xmlns:cx4="http://schemas.microsoft.com/office/drawing/2016/5/10/chartex" xmlns:cx5="http://schemas.microsoft.com/office/drawing/2016/5/11/chartex" xmlns:cx6="http://schemas.microsoft.com/office/drawing/2016/5/12/chartex" xmlns:cx7="http://schemas.microsoft.com/office/drawing/2016/5/13/chartex" xmlns:cx8="http://schemas.microsoft.com/office/drawing/2016/5/14/chartex" xmlns:mc="http://schemas.openxmlformats.org/markup-compatibility/2006" xmlns:aink="http://schemas.microsoft.com/office/drawing/2016/ink" xmlns:am3d="http://schemas.microsoft.com/office/drawing/2017/model3d" xmlns:o="urn:schemas-microsoft-com:office:office" xmlns:oel="http://schemas.microsoft.com/office/2019/extlst" xmlns:r="http://schemas.openxmlformats.org/officeDocument/2006/relationships" xmlns:m="http://schemas.openxmlformats.org/officeDocument/2006/math" xmlns:v="urn:schemas-microsoft-com:vml" xmlns:wp14="http://schemas.microsoft.com/office/word/2010/wordprocessingDrawing" xmlns:wp="http://schemas.openxmlformats.org/drawingml/2006/wordprocessingDrawing" xmlns:w10="urn:schemas-microsoft-com:office:word" xmlns:w="http://schemas.openxmlformats.org/wordprocessingml/2006/main" xmlns:w14="http://schemas.microsoft.com/office/word/2010/wordml" xmlns:w15="http://schemas.microsoft.com/office/word/2012/wordml" xmlns:w16cex="http://schemas.microsoft.com/office/word/2018/wordml/cex" xmlns:w16cid="http://schemas.microsoft.com/office/word/2016/wordml/cid" xmlns:w16="http://schemas.microsoft.com/office/word/2018/wordml" xmlns:w16du="http://schemas.microsoft.com/office/word/2023/wordml/word16du" xmlns:w16sdtdh="http://schemas.microsoft.com/office/word/2020/wordml/sdtdatahash" xmlns:w16se="http://schemas.microsoft.com/office/word/2015/wordml/symex" xmlns:wpg="http://schemas.microsoft.com/office/word/2010/wordprocessingGroup" xmlns:wpi="http://schemas.microsoft.com/office/word/2010/wordprocessingInk" xmlns:wne="http://schemas.microsoft.com/office/word/2006/wordml" xmlns:wps="http://schemas.microsoft.com/office/word/2010/wordprocessingShape" mc:Ignorable="w14 w15 w16se w16cid w16 w16cex w16sdtdh w16du wp14">
+<w:footnotes xmlns:wpc="http://schemas.microsoft.com/office/word/2010/wordprocessingCanvas" xmlns:cx="http://schemas.microsoft.com/office/drawing/2014/chartex" xmlns:cx1="http://schemas.microsoft.com/office/drawing/2015/9/8/chartex" xmlns:cx2="http://schemas.microsoft.com/office/drawing/2015/10/21/chartex" xmlns:cx3="http://schemas.microsoft.com/office/drawing/2016/5/9/chartex" xmlns:cx4="http://schemas.microsoft.com/office/drawing/2016/5/10/chartex" xmlns:cx5="http://schemas.microsoft.com/office/drawing/2016/5/11/chartex" xmlns:cx6="http://schemas.microsoft.com/office/drawing/2016/5/12/chartex" xmlns:cx7="http://schemas.microsoft.com/office/drawing/2016/5/13/chartex" xmlns:cx8="http://schemas.microsoft.com/office/drawing/2016/5/14/chartex" xmlns:mc="http://schemas.openxmlformats.org/markup-compatibility/2006" xmlns:aink="http://schemas.microsoft.com/office/drawing/2016/ink" xmlns:am3d="http://schemas.microsoft.com/office/drawing/2017/model3d" xmlns:o="urn:schemas-microsoft-com:office:office" xmlns:oel="http://schemas.microsoft.com/office/2019/extlst" xmlns:r="http://schemas.openxmlformats.org/officeDocument/2006/relationships" xmlns:m="http://schemas.openxmlformats.org/officeDocument/2006/math" xmlns:v="urn:schemas-microsoft-com:vml" xmlns:wp14="http://schemas.microsoft.com/office/word/2010/wordprocessingDrawing" xmlns:wp="http://schemas.openxmlformats.org/drawingml/2006/wordprocessingDrawing" xmlns:w10="urn:schemas-microsoft-com:office:word" xmlns:w="http://schemas.openxmlformats.org/wordprocessingml/2006/main" xmlns:w14="http://schemas.microsoft.com/office/word/2010/wordml" xmlns:w15="http://schemas.microsoft.com/office/word/2012/wordml" xmlns:w16cex="http://schemas.microsoft.com/office/word/2018/wordml/cex" xmlns:w16cid="http://schemas.microsoft.com/office/word/2016/wordml/cid" xmlns:w16="http://schemas.microsoft.com/office/word/2018/wordml" xmlns:w16sdtdh="http://schemas.microsoft.com/office/word/2020/wordml/sdtdatahash" xmlns:w16se="http://schemas.microsoft.com/office/word/2015/wordml/symex" xmlns:wpg="http://schemas.microsoft.com/office/word/2010/wordprocessingGroup" xmlns:wpi="http://schemas.microsoft.com/office/word/2010/wordprocessingInk" xmlns:wne="http://schemas.microsoft.com/office/word/2006/wordml" xmlns:wps="http://schemas.microsoft.com/office/word/2010/wordprocessingShape" mc:Ignorable="w14 w15 w16se w16cid w16 w16cex w16sdtdh wp14">
   <w:footnote w:type="separator" w:id="-1">
     <w:p>
       <w:pPr>
@@ -11086,7 +11075,7 @@
 </file>
 
 <file path=word/styles.xml><?xml version="1.0" encoding="utf-8"?>
-<w:styles xmlns:mc="http://schemas.openxmlformats.org/markup-compatibility/2006" xmlns:r="http://schemas.openxmlformats.org/officeDocument/2006/relationships" xmlns:w="http://schemas.openxmlformats.org/wordprocessingml/2006/main" xmlns:w14="http://schemas.microsoft.com/office/word/2010/wordml" xmlns:w15="http://schemas.microsoft.com/office/word/2012/wordml" xmlns:w16cex="http://schemas.microsoft.com/office/word/2018/wordml/cex" xmlns:w16cid="http://schemas.microsoft.com/office/word/2016/wordml/cid" xmlns:w16="http://schemas.microsoft.com/office/word/2018/wordml" xmlns:w16du="http://schemas.microsoft.com/office/word/2023/wordml/word16du" xmlns:w16sdtdh="http://schemas.microsoft.com/office/word/2020/wordml/sdtdatahash" xmlns:w16se="http://schemas.microsoft.com/office/word/2015/wordml/symex" mc:Ignorable="w14 w15 w16se w16cid w16 w16cex w16sdtdh w16du">
+<w:styles xmlns:mc="http://schemas.openxmlformats.org/markup-compatibility/2006" xmlns:r="http://schemas.openxmlformats.org/officeDocument/2006/relationships" xmlns:w="http://schemas.openxmlformats.org/wordprocessingml/2006/main" xmlns:w14="http://schemas.microsoft.com/office/word/2010/wordml" xmlns:w15="http://schemas.microsoft.com/office/word/2012/wordml" xmlns:w16cex="http://schemas.microsoft.com/office/word/2018/wordml/cex" xmlns:w16cid="http://schemas.microsoft.com/office/word/2016/wordml/cid" xmlns:w16="http://schemas.microsoft.com/office/word/2018/wordml" xmlns:w16sdtdh="http://schemas.microsoft.com/office/word/2020/wordml/sdtdatahash" xmlns:w16se="http://schemas.microsoft.com/office/word/2015/wordml/symex" mc:Ignorable="w14 w15 w16se w16cid w16 w16cex w16sdtdh">
   <w:docDefaults>
     <w:rPrDefault>
       <w:rPr>

</xml_diff>

<commit_message>
renamed consistsof to cart_items
</commit_message>
<xml_diff>
--- a/zERD-Table.docx
+++ b/zERD-Table.docx
@@ -8550,7 +8550,14 @@
           <w:sz w:val="20"/>
           <w:szCs w:val="20"/>
         </w:rPr>
-        <w:t>Consists_of</w:t>
+        <w:t>c</w:t>
+      </w:r>
+      <w:r>
+        <w:rPr>
+          <w:sz w:val="20"/>
+          <w:szCs w:val="20"/>
+        </w:rPr>
+        <w:t>art_items</w:t>
       </w:r>
       <w:proofErr w:type="spellEnd"/>
     </w:p>
@@ -8561,13 +8568,14 @@
         <w:tblLook w:val="04A0" w:firstRow="1" w:lastRow="0" w:firstColumn="1" w:lastColumn="0" w:noHBand="0" w:noVBand="1"/>
       </w:tblPr>
       <w:tblGrid>
-        <w:gridCol w:w="4675"/>
-        <w:gridCol w:w="4675"/>
+        <w:gridCol w:w="3151"/>
+        <w:gridCol w:w="3273"/>
+        <w:gridCol w:w="2926"/>
       </w:tblGrid>
       <w:tr>
         <w:tc>
           <w:tcPr>
-            <w:tcW w:w="4675" w:type="dxa"/>
+            <w:tcW w:w="3151" w:type="dxa"/>
           </w:tcPr>
           <w:p>
             <w:pPr>
@@ -8591,7 +8599,7 @@
         </w:tc>
         <w:tc>
           <w:tcPr>
-            <w:tcW w:w="4675" w:type="dxa"/>
+            <w:tcW w:w="3273" w:type="dxa"/>
           </w:tcPr>
           <w:p>
             <w:pPr>
@@ -8609,6 +8617,28 @@
                 <w:u w:val="single"/>
               </w:rPr>
               <w:t>ProductID</w:t>
+            </w:r>
+            <w:proofErr w:type="spellEnd"/>
+          </w:p>
+        </w:tc>
+        <w:tc>
+          <w:tcPr>
+            <w:tcW w:w="2926" w:type="dxa"/>
+          </w:tcPr>
+          <w:p>
+            <w:pPr>
+              <w:rPr>
+                <w:sz w:val="20"/>
+                <w:szCs w:val="20"/>
+              </w:rPr>
+            </w:pPr>
+            <w:proofErr w:type="spellStart"/>
+            <w:r>
+              <w:rPr>
+                <w:sz w:val="20"/>
+                <w:szCs w:val="20"/>
+              </w:rPr>
+              <w:t>Quuantity</w:t>
             </w:r>
             <w:proofErr w:type="spellEnd"/>
           </w:p>

</xml_diff>